<commit_message>
update cover for OSS
</commit_message>
<xml_diff>
--- a/OSS.docx
+++ b/OSS.docx
@@ -643,6 +643,7 @@
                                     <w:dataBinding w:prefixMappings="xmlns:ns0='http://purl.org/dc/elements/1.1/' xmlns:ns1='http://schemas.openxmlformats.org/package/2006/metadata/core-properties' " w:xpath="/ns1:coreProperties[1]/ns0:title[1]" w:storeItemID="{6C3C8BC8-F283-45AE-878A-BAB7291924A1}"/>
                                     <w:text/>
                                   </w:sdtPr>
+                                  <w:sdtEndPr/>
                                   <w:sdtContent>
                                     <w:p>
                                       <w:pPr>
@@ -663,7 +664,7 @@
                                           <w:sz w:val="64"/>
                                           <w:szCs w:val="64"/>
                                         </w:rPr>
-                                        <w:t>FRAMEWORK STRUTS 2</w:t>
+                                        <w:t>Ứng dụng chia sẻ nhà trọ</w:t>
                                       </w:r>
                                     </w:p>
                                   </w:sdtContent>
@@ -681,6 +682,7 @@
                                     <w:dataBinding w:prefixMappings="xmlns:ns0='http://purl.org/dc/elements/1.1/' xmlns:ns1='http://schemas.openxmlformats.org/package/2006/metadata/core-properties' " w:xpath="/ns1:coreProperties[1]/ns0:subject[1]" w:storeItemID="{6C3C8BC8-F283-45AE-878A-BAB7291924A1}"/>
                                     <w:text/>
                                   </w:sdtPr>
+                                  <w:sdtEndPr/>
                                   <w:sdtContent>
                                     <w:p>
                                       <w:pPr>
@@ -698,7 +700,15 @@
                                           <w:sz w:val="36"/>
                                           <w:szCs w:val="36"/>
                                         </w:rPr>
-                                        <w:t>FRAMEWORK AND DEVELOPER</w:t>
+                                        <w:t xml:space="preserve">FRAMEWORK </w:t>
+                                      </w:r>
+                                      <w:r>
+                                        <w:rPr>
+                                          <w:color w:val="5B9BD5" w:themeColor="accent1"/>
+                                          <w:sz w:val="36"/>
+                                          <w:szCs w:val="36"/>
+                                        </w:rPr>
+                                        <w:t>2</w:t>
                                       </w:r>
                                     </w:p>
                                   </w:sdtContent>
@@ -785,6 +795,7 @@
                               <w:dataBinding w:prefixMappings="xmlns:ns0='http://purl.org/dc/elements/1.1/' xmlns:ns1='http://schemas.openxmlformats.org/package/2006/metadata/core-properties' " w:xpath="/ns1:coreProperties[1]/ns0:title[1]" w:storeItemID="{6C3C8BC8-F283-45AE-878A-BAB7291924A1}"/>
                               <w:text/>
                             </w:sdtPr>
+                            <w:sdtEndPr/>
                             <w:sdtContent>
                               <w:p>
                                 <w:pPr>
@@ -805,7 +816,7 @@
                                     <w:sz w:val="64"/>
                                     <w:szCs w:val="64"/>
                                   </w:rPr>
-                                  <w:t>FRAMEWORK STRUTS 2</w:t>
+                                  <w:t>Ứng dụng chia sẻ nhà trọ</w:t>
                                 </w:r>
                               </w:p>
                             </w:sdtContent>
@@ -823,6 +834,7 @@
                               <w:dataBinding w:prefixMappings="xmlns:ns0='http://purl.org/dc/elements/1.1/' xmlns:ns1='http://schemas.openxmlformats.org/package/2006/metadata/core-properties' " w:xpath="/ns1:coreProperties[1]/ns0:subject[1]" w:storeItemID="{6C3C8BC8-F283-45AE-878A-BAB7291924A1}"/>
                               <w:text/>
                             </w:sdtPr>
+                            <w:sdtEndPr/>
                             <w:sdtContent>
                               <w:p>
                                 <w:pPr>
@@ -840,7 +852,15 @@
                                     <w:sz w:val="36"/>
                                     <w:szCs w:val="36"/>
                                   </w:rPr>
-                                  <w:t>FRAMEWORK AND DEVELOPER</w:t>
+                                  <w:t xml:space="preserve">FRAMEWORK </w:t>
+                                </w:r>
+                                <w:r>
+                                  <w:rPr>
+                                    <w:color w:val="5B9BD5" w:themeColor="accent1"/>
+                                    <w:sz w:val="36"/>
+                                    <w:szCs w:val="36"/>
+                                  </w:rPr>
+                                  <w:t>2</w:t>
                                 </w:r>
                               </w:p>
                             </w:sdtContent>
@@ -1576,8 +1596,21 @@
         <w:p>
           <w:pPr>
             <w:pStyle w:val="TOCHeading"/>
+            <w:jc w:val="center"/>
+            <w:rPr>
+              <w:rFonts w:asciiTheme="minorHAnsi" w:hAnsiTheme="minorHAnsi" w:cstheme="minorHAnsi"/>
+              <w:b/>
+              <w:sz w:val="48"/>
+              <w:szCs w:val="48"/>
+            </w:rPr>
           </w:pPr>
           <w:r>
+            <w:rPr>
+              <w:rFonts w:asciiTheme="minorHAnsi" w:hAnsiTheme="minorHAnsi" w:cstheme="minorHAnsi"/>
+              <w:b/>
+              <w:sz w:val="48"/>
+              <w:szCs w:val="48"/>
+            </w:rPr>
             <w:t>MỤC LỤC</w:t>
           </w:r>
         </w:p>
@@ -1589,7 +1622,7 @@
               <w:tab w:val="right" w:leader="dot" w:pos="8778"/>
             </w:tabs>
             <w:rPr>
-              <w:rFonts w:asciiTheme="minorHAnsi" w:eastAsiaTheme="minorEastAsia" w:hAnsiTheme="minorHAnsi"/>
+              <w:rFonts w:asciiTheme="minorHAnsi" w:eastAsiaTheme="minorEastAsia" w:hAnsiTheme="minorHAnsi" w:cstheme="minorHAnsi"/>
               <w:noProof/>
               <w:sz w:val="22"/>
             </w:rPr>
@@ -1622,13 +1655,14 @@
             <w:r>
               <w:rPr>
                 <w:rStyle w:val="Hyperlink"/>
+                <w:rFonts w:asciiTheme="minorHAnsi" w:hAnsiTheme="minorHAnsi" w:cstheme="minorHAnsi"/>
                 <w:noProof/>
               </w:rPr>
               <w:t>I.</w:t>
             </w:r>
             <w:r>
               <w:rPr>
-                <w:rFonts w:asciiTheme="minorHAnsi" w:eastAsiaTheme="minorEastAsia" w:hAnsiTheme="minorHAnsi"/>
+                <w:rFonts w:asciiTheme="minorHAnsi" w:eastAsiaTheme="minorEastAsia" w:hAnsiTheme="minorHAnsi" w:cstheme="minorHAnsi"/>
                 <w:noProof/>
                 <w:sz w:val="22"/>
               </w:rPr>
@@ -1637,12 +1671,14 @@
             <w:r>
               <w:rPr>
                 <w:rStyle w:val="Hyperlink"/>
+                <w:rFonts w:asciiTheme="minorHAnsi" w:hAnsiTheme="minorHAnsi" w:cstheme="minorHAnsi"/>
                 <w:noProof/>
               </w:rPr>
               <w:t>Giới thiệu phần mềm nguồn mở</w:t>
             </w:r>
             <w:r>
               <w:rPr>
+                <w:rFonts w:asciiTheme="minorHAnsi" w:hAnsiTheme="minorHAnsi" w:cstheme="minorHAnsi"/>
                 <w:noProof/>
                 <w:webHidden/>
               </w:rPr>
@@ -1650,6 +1686,7 @@
             </w:r>
             <w:r>
               <w:rPr>
+                <w:rFonts w:asciiTheme="minorHAnsi" w:hAnsiTheme="minorHAnsi" w:cstheme="minorHAnsi"/>
                 <w:noProof/>
                 <w:webHidden/>
               </w:rPr>
@@ -1657,6 +1694,7 @@
             </w:r>
             <w:r>
               <w:rPr>
+                <w:rFonts w:asciiTheme="minorHAnsi" w:hAnsiTheme="minorHAnsi" w:cstheme="minorHAnsi"/>
                 <w:noProof/>
                 <w:webHidden/>
               </w:rPr>
@@ -1664,12 +1702,14 @@
             </w:r>
             <w:r>
               <w:rPr>
-                <w:noProof/>
-                <w:webHidden/>
-              </w:rPr>
-            </w:r>
-            <w:r>
-              <w:rPr>
+                <w:rFonts w:asciiTheme="minorHAnsi" w:hAnsiTheme="minorHAnsi" w:cstheme="minorHAnsi"/>
+                <w:noProof/>
+                <w:webHidden/>
+              </w:rPr>
+            </w:r>
+            <w:r>
+              <w:rPr>
+                <w:rFonts w:asciiTheme="minorHAnsi" w:hAnsiTheme="minorHAnsi" w:cstheme="minorHAnsi"/>
                 <w:noProof/>
                 <w:webHidden/>
               </w:rPr>
@@ -1677,6 +1717,7 @@
             </w:r>
             <w:r>
               <w:rPr>
+                <w:rFonts w:asciiTheme="minorHAnsi" w:hAnsiTheme="minorHAnsi" w:cstheme="minorHAnsi"/>
                 <w:noProof/>
                 <w:webHidden/>
               </w:rPr>
@@ -1684,6 +1725,7 @@
             </w:r>
             <w:r>
               <w:rPr>
+                <w:rFonts w:asciiTheme="minorHAnsi" w:hAnsiTheme="minorHAnsi" w:cstheme="minorHAnsi"/>
                 <w:noProof/>
                 <w:webHidden/>
               </w:rPr>
@@ -1699,7 +1741,7 @@
               <w:tab w:val="right" w:leader="dot" w:pos="8778"/>
             </w:tabs>
             <w:rPr>
-              <w:rFonts w:asciiTheme="minorHAnsi" w:eastAsiaTheme="minorEastAsia" w:hAnsiTheme="minorHAnsi"/>
+              <w:rFonts w:asciiTheme="minorHAnsi" w:eastAsiaTheme="minorEastAsia" w:hAnsiTheme="minorHAnsi" w:cstheme="minorHAnsi"/>
               <w:noProof/>
               <w:sz w:val="22"/>
             </w:rPr>
@@ -1708,14 +1750,14 @@
             <w:r>
               <w:rPr>
                 <w:rStyle w:val="Hyperlink"/>
-                <w:rFonts w:cstheme="minorHAnsi"/>
+                <w:rFonts w:asciiTheme="minorHAnsi" w:hAnsiTheme="minorHAnsi" w:cstheme="minorHAnsi"/>
                 <w:noProof/>
               </w:rPr>
               <w:t>1.</w:t>
             </w:r>
             <w:r>
               <w:rPr>
-                <w:rFonts w:asciiTheme="minorHAnsi" w:eastAsiaTheme="minorEastAsia" w:hAnsiTheme="minorHAnsi"/>
+                <w:rFonts w:asciiTheme="minorHAnsi" w:eastAsiaTheme="minorEastAsia" w:hAnsiTheme="minorHAnsi" w:cstheme="minorHAnsi"/>
                 <w:noProof/>
                 <w:sz w:val="22"/>
               </w:rPr>
@@ -1724,13 +1766,14 @@
             <w:r>
               <w:rPr>
                 <w:rStyle w:val="Hyperlink"/>
-                <w:rFonts w:cstheme="minorHAnsi"/>
+                <w:rFonts w:asciiTheme="minorHAnsi" w:hAnsiTheme="minorHAnsi" w:cstheme="minorHAnsi"/>
                 <w:noProof/>
               </w:rPr>
               <w:t>Phần mềm nguồn mở là gì?</w:t>
             </w:r>
             <w:r>
               <w:rPr>
+                <w:rFonts w:asciiTheme="minorHAnsi" w:hAnsiTheme="minorHAnsi" w:cstheme="minorHAnsi"/>
                 <w:noProof/>
                 <w:webHidden/>
               </w:rPr>
@@ -1738,6 +1781,7 @@
             </w:r>
             <w:r>
               <w:rPr>
+                <w:rFonts w:asciiTheme="minorHAnsi" w:hAnsiTheme="minorHAnsi" w:cstheme="minorHAnsi"/>
                 <w:noProof/>
                 <w:webHidden/>
               </w:rPr>
@@ -1745,6 +1789,7 @@
             </w:r>
             <w:r>
               <w:rPr>
+                <w:rFonts w:asciiTheme="minorHAnsi" w:hAnsiTheme="minorHAnsi" w:cstheme="minorHAnsi"/>
                 <w:noProof/>
                 <w:webHidden/>
               </w:rPr>
@@ -1752,12 +1797,14 @@
             </w:r>
             <w:r>
               <w:rPr>
-                <w:noProof/>
-                <w:webHidden/>
-              </w:rPr>
-            </w:r>
-            <w:r>
-              <w:rPr>
+                <w:rFonts w:asciiTheme="minorHAnsi" w:hAnsiTheme="minorHAnsi" w:cstheme="minorHAnsi"/>
+                <w:noProof/>
+                <w:webHidden/>
+              </w:rPr>
+            </w:r>
+            <w:r>
+              <w:rPr>
+                <w:rFonts w:asciiTheme="minorHAnsi" w:hAnsiTheme="minorHAnsi" w:cstheme="minorHAnsi"/>
                 <w:noProof/>
                 <w:webHidden/>
               </w:rPr>
@@ -1765,6 +1812,7 @@
             </w:r>
             <w:r>
               <w:rPr>
+                <w:rFonts w:asciiTheme="minorHAnsi" w:hAnsiTheme="minorHAnsi" w:cstheme="minorHAnsi"/>
                 <w:noProof/>
                 <w:webHidden/>
               </w:rPr>
@@ -1772,6 +1820,7 @@
             </w:r>
             <w:r>
               <w:rPr>
+                <w:rFonts w:asciiTheme="minorHAnsi" w:hAnsiTheme="minorHAnsi" w:cstheme="minorHAnsi"/>
                 <w:noProof/>
                 <w:webHidden/>
               </w:rPr>
@@ -1787,7 +1836,7 @@
               <w:tab w:val="right" w:leader="dot" w:pos="8778"/>
             </w:tabs>
             <w:rPr>
-              <w:rFonts w:asciiTheme="minorHAnsi" w:eastAsiaTheme="minorEastAsia" w:hAnsiTheme="minorHAnsi"/>
+              <w:rFonts w:asciiTheme="minorHAnsi" w:eastAsiaTheme="minorEastAsia" w:hAnsiTheme="minorHAnsi" w:cstheme="minorHAnsi"/>
               <w:noProof/>
               <w:sz w:val="22"/>
             </w:rPr>
@@ -1796,14 +1845,14 @@
             <w:r>
               <w:rPr>
                 <w:rStyle w:val="Hyperlink"/>
-                <w:rFonts w:cstheme="minorHAnsi"/>
+                <w:rFonts w:asciiTheme="minorHAnsi" w:hAnsiTheme="minorHAnsi" w:cstheme="minorHAnsi"/>
                 <w:noProof/>
               </w:rPr>
               <w:t>2.</w:t>
             </w:r>
             <w:r>
               <w:rPr>
-                <w:rFonts w:asciiTheme="minorHAnsi" w:eastAsiaTheme="minorEastAsia" w:hAnsiTheme="minorHAnsi"/>
+                <w:rFonts w:asciiTheme="minorHAnsi" w:eastAsiaTheme="minorEastAsia" w:hAnsiTheme="minorHAnsi" w:cstheme="minorHAnsi"/>
                 <w:noProof/>
                 <w:sz w:val="22"/>
               </w:rPr>
@@ -1812,13 +1861,14 @@
             <w:r>
               <w:rPr>
                 <w:rStyle w:val="Hyperlink"/>
-                <w:rFonts w:cstheme="minorHAnsi"/>
+                <w:rFonts w:asciiTheme="minorHAnsi" w:hAnsiTheme="minorHAnsi" w:cstheme="minorHAnsi"/>
                 <w:noProof/>
               </w:rPr>
               <w:t>Ưu điểm của phần mềm nguồn mở</w:t>
             </w:r>
             <w:r>
               <w:rPr>
+                <w:rFonts w:asciiTheme="minorHAnsi" w:hAnsiTheme="minorHAnsi" w:cstheme="minorHAnsi"/>
                 <w:noProof/>
                 <w:webHidden/>
               </w:rPr>
@@ -1826,6 +1876,7 @@
             </w:r>
             <w:r>
               <w:rPr>
+                <w:rFonts w:asciiTheme="minorHAnsi" w:hAnsiTheme="minorHAnsi" w:cstheme="minorHAnsi"/>
                 <w:noProof/>
                 <w:webHidden/>
               </w:rPr>
@@ -1833,6 +1884,7 @@
             </w:r>
             <w:r>
               <w:rPr>
+                <w:rFonts w:asciiTheme="minorHAnsi" w:hAnsiTheme="minorHAnsi" w:cstheme="minorHAnsi"/>
                 <w:noProof/>
                 <w:webHidden/>
               </w:rPr>
@@ -1840,12 +1892,14 @@
             </w:r>
             <w:r>
               <w:rPr>
-                <w:noProof/>
-                <w:webHidden/>
-              </w:rPr>
-            </w:r>
-            <w:r>
-              <w:rPr>
+                <w:rFonts w:asciiTheme="minorHAnsi" w:hAnsiTheme="minorHAnsi" w:cstheme="minorHAnsi"/>
+                <w:noProof/>
+                <w:webHidden/>
+              </w:rPr>
+            </w:r>
+            <w:r>
+              <w:rPr>
+                <w:rFonts w:asciiTheme="minorHAnsi" w:hAnsiTheme="minorHAnsi" w:cstheme="minorHAnsi"/>
                 <w:noProof/>
                 <w:webHidden/>
               </w:rPr>
@@ -1853,6 +1907,7 @@
             </w:r>
             <w:r>
               <w:rPr>
+                <w:rFonts w:asciiTheme="minorHAnsi" w:hAnsiTheme="minorHAnsi" w:cstheme="minorHAnsi"/>
                 <w:noProof/>
                 <w:webHidden/>
               </w:rPr>
@@ -1860,6 +1915,7 @@
             </w:r>
             <w:r>
               <w:rPr>
+                <w:rFonts w:asciiTheme="minorHAnsi" w:hAnsiTheme="minorHAnsi" w:cstheme="minorHAnsi"/>
                 <w:noProof/>
                 <w:webHidden/>
               </w:rPr>
@@ -1875,7 +1931,7 @@
               <w:tab w:val="right" w:leader="dot" w:pos="8778"/>
             </w:tabs>
             <w:rPr>
-              <w:rFonts w:asciiTheme="minorHAnsi" w:eastAsiaTheme="minorEastAsia" w:hAnsiTheme="minorHAnsi"/>
+              <w:rFonts w:asciiTheme="minorHAnsi" w:eastAsiaTheme="minorEastAsia" w:hAnsiTheme="minorHAnsi" w:cstheme="minorHAnsi"/>
               <w:noProof/>
               <w:sz w:val="22"/>
             </w:rPr>
@@ -1884,13 +1940,14 @@
             <w:r>
               <w:rPr>
                 <w:rStyle w:val="Hyperlink"/>
+                <w:rFonts w:asciiTheme="minorHAnsi" w:hAnsiTheme="minorHAnsi" w:cstheme="minorHAnsi"/>
                 <w:noProof/>
               </w:rPr>
               <w:t>II.</w:t>
             </w:r>
             <w:r>
               <w:rPr>
-                <w:rFonts w:asciiTheme="minorHAnsi" w:eastAsiaTheme="minorEastAsia" w:hAnsiTheme="minorHAnsi"/>
+                <w:rFonts w:asciiTheme="minorHAnsi" w:eastAsiaTheme="minorEastAsia" w:hAnsiTheme="minorHAnsi" w:cstheme="minorHAnsi"/>
                 <w:noProof/>
                 <w:sz w:val="22"/>
               </w:rPr>
@@ -1899,12 +1956,14 @@
             <w:r>
               <w:rPr>
                 <w:rStyle w:val="Hyperlink"/>
+                <w:rFonts w:asciiTheme="minorHAnsi" w:hAnsiTheme="minorHAnsi" w:cstheme="minorHAnsi"/>
                 <w:noProof/>
               </w:rPr>
               <w:t>Giới thiệu sơ lược về Struts 2</w:t>
             </w:r>
             <w:r>
               <w:rPr>
+                <w:rFonts w:asciiTheme="minorHAnsi" w:hAnsiTheme="minorHAnsi" w:cstheme="minorHAnsi"/>
                 <w:noProof/>
                 <w:webHidden/>
               </w:rPr>
@@ -1912,6 +1971,7 @@
             </w:r>
             <w:r>
               <w:rPr>
+                <w:rFonts w:asciiTheme="minorHAnsi" w:hAnsiTheme="minorHAnsi" w:cstheme="minorHAnsi"/>
                 <w:noProof/>
                 <w:webHidden/>
               </w:rPr>
@@ -1919,6 +1979,7 @@
             </w:r>
             <w:r>
               <w:rPr>
+                <w:rFonts w:asciiTheme="minorHAnsi" w:hAnsiTheme="minorHAnsi" w:cstheme="minorHAnsi"/>
                 <w:noProof/>
                 <w:webHidden/>
               </w:rPr>
@@ -1926,12 +1987,14 @@
             </w:r>
             <w:r>
               <w:rPr>
-                <w:noProof/>
-                <w:webHidden/>
-              </w:rPr>
-            </w:r>
-            <w:r>
-              <w:rPr>
+                <w:rFonts w:asciiTheme="minorHAnsi" w:hAnsiTheme="minorHAnsi" w:cstheme="minorHAnsi"/>
+                <w:noProof/>
+                <w:webHidden/>
+              </w:rPr>
+            </w:r>
+            <w:r>
+              <w:rPr>
+                <w:rFonts w:asciiTheme="minorHAnsi" w:hAnsiTheme="minorHAnsi" w:cstheme="minorHAnsi"/>
                 <w:noProof/>
                 <w:webHidden/>
               </w:rPr>
@@ -1939,6 +2002,7 @@
             </w:r>
             <w:r>
               <w:rPr>
+                <w:rFonts w:asciiTheme="minorHAnsi" w:hAnsiTheme="minorHAnsi" w:cstheme="minorHAnsi"/>
                 <w:noProof/>
                 <w:webHidden/>
               </w:rPr>
@@ -1946,6 +2010,7 @@
             </w:r>
             <w:r>
               <w:rPr>
+                <w:rFonts w:asciiTheme="minorHAnsi" w:hAnsiTheme="minorHAnsi" w:cstheme="minorHAnsi"/>
                 <w:noProof/>
                 <w:webHidden/>
               </w:rPr>
@@ -1961,7 +2026,7 @@
               <w:tab w:val="right" w:leader="dot" w:pos="8778"/>
             </w:tabs>
             <w:rPr>
-              <w:rFonts w:asciiTheme="minorHAnsi" w:eastAsiaTheme="minorEastAsia" w:hAnsiTheme="minorHAnsi"/>
+              <w:rFonts w:asciiTheme="minorHAnsi" w:eastAsiaTheme="minorEastAsia" w:hAnsiTheme="minorHAnsi" w:cstheme="minorHAnsi"/>
               <w:noProof/>
               <w:sz w:val="22"/>
             </w:rPr>
@@ -1970,14 +2035,14 @@
             <w:r>
               <w:rPr>
                 <w:rStyle w:val="Hyperlink"/>
-                <w:rFonts w:cstheme="minorHAnsi"/>
+                <w:rFonts w:asciiTheme="minorHAnsi" w:hAnsiTheme="minorHAnsi" w:cstheme="minorHAnsi"/>
                 <w:noProof/>
               </w:rPr>
               <w:t>1.</w:t>
             </w:r>
             <w:r>
               <w:rPr>
-                <w:rFonts w:asciiTheme="minorHAnsi" w:eastAsiaTheme="minorEastAsia" w:hAnsiTheme="minorHAnsi"/>
+                <w:rFonts w:asciiTheme="minorHAnsi" w:eastAsiaTheme="minorEastAsia" w:hAnsiTheme="minorHAnsi" w:cstheme="minorHAnsi"/>
                 <w:noProof/>
                 <w:sz w:val="22"/>
               </w:rPr>
@@ -1986,13 +2051,14 @@
             <w:r>
               <w:rPr>
                 <w:rStyle w:val="Hyperlink"/>
-                <w:rFonts w:cstheme="minorHAnsi"/>
+                <w:rFonts w:asciiTheme="minorHAnsi" w:hAnsiTheme="minorHAnsi" w:cstheme="minorHAnsi"/>
                 <w:noProof/>
               </w:rPr>
               <w:t>Giới thiệu</w:t>
             </w:r>
             <w:r>
               <w:rPr>
+                <w:rFonts w:asciiTheme="minorHAnsi" w:hAnsiTheme="minorHAnsi" w:cstheme="minorHAnsi"/>
                 <w:noProof/>
                 <w:webHidden/>
               </w:rPr>
@@ -2000,6 +2066,7 @@
             </w:r>
             <w:r>
               <w:rPr>
+                <w:rFonts w:asciiTheme="minorHAnsi" w:hAnsiTheme="minorHAnsi" w:cstheme="minorHAnsi"/>
                 <w:noProof/>
                 <w:webHidden/>
               </w:rPr>
@@ -2007,6 +2074,7 @@
             </w:r>
             <w:r>
               <w:rPr>
+                <w:rFonts w:asciiTheme="minorHAnsi" w:hAnsiTheme="minorHAnsi" w:cstheme="minorHAnsi"/>
                 <w:noProof/>
                 <w:webHidden/>
               </w:rPr>
@@ -2014,12 +2082,14 @@
             </w:r>
             <w:r>
               <w:rPr>
-                <w:noProof/>
-                <w:webHidden/>
-              </w:rPr>
-            </w:r>
-            <w:r>
-              <w:rPr>
+                <w:rFonts w:asciiTheme="minorHAnsi" w:hAnsiTheme="minorHAnsi" w:cstheme="minorHAnsi"/>
+                <w:noProof/>
+                <w:webHidden/>
+              </w:rPr>
+            </w:r>
+            <w:r>
+              <w:rPr>
+                <w:rFonts w:asciiTheme="minorHAnsi" w:hAnsiTheme="minorHAnsi" w:cstheme="minorHAnsi"/>
                 <w:noProof/>
                 <w:webHidden/>
               </w:rPr>
@@ -2027,6 +2097,7 @@
             </w:r>
             <w:r>
               <w:rPr>
+                <w:rFonts w:asciiTheme="minorHAnsi" w:hAnsiTheme="minorHAnsi" w:cstheme="minorHAnsi"/>
                 <w:noProof/>
                 <w:webHidden/>
               </w:rPr>
@@ -2034,6 +2105,7 @@
             </w:r>
             <w:r>
               <w:rPr>
+                <w:rFonts w:asciiTheme="minorHAnsi" w:hAnsiTheme="minorHAnsi" w:cstheme="minorHAnsi"/>
                 <w:noProof/>
                 <w:webHidden/>
               </w:rPr>
@@ -2049,7 +2121,7 @@
               <w:tab w:val="right" w:leader="dot" w:pos="8778"/>
             </w:tabs>
             <w:rPr>
-              <w:rFonts w:asciiTheme="minorHAnsi" w:eastAsiaTheme="minorEastAsia" w:hAnsiTheme="minorHAnsi"/>
+              <w:rFonts w:asciiTheme="minorHAnsi" w:eastAsiaTheme="minorEastAsia" w:hAnsiTheme="minorHAnsi" w:cstheme="minorHAnsi"/>
               <w:noProof/>
               <w:sz w:val="22"/>
             </w:rPr>
@@ -2058,14 +2130,14 @@
             <w:r>
               <w:rPr>
                 <w:rStyle w:val="Hyperlink"/>
-                <w:rFonts w:cstheme="minorHAnsi"/>
+                <w:rFonts w:asciiTheme="minorHAnsi" w:hAnsiTheme="minorHAnsi" w:cstheme="minorHAnsi"/>
                 <w:noProof/>
               </w:rPr>
               <w:t>2.</w:t>
             </w:r>
             <w:r>
               <w:rPr>
-                <w:rFonts w:asciiTheme="minorHAnsi" w:eastAsiaTheme="minorEastAsia" w:hAnsiTheme="minorHAnsi"/>
+                <w:rFonts w:asciiTheme="minorHAnsi" w:eastAsiaTheme="minorEastAsia" w:hAnsiTheme="minorHAnsi" w:cstheme="minorHAnsi"/>
                 <w:noProof/>
                 <w:sz w:val="22"/>
               </w:rPr>
@@ -2074,13 +2146,14 @@
             <w:r>
               <w:rPr>
                 <w:rStyle w:val="Hyperlink"/>
-                <w:rFonts w:cstheme="minorHAnsi"/>
+                <w:rFonts w:asciiTheme="minorHAnsi" w:hAnsiTheme="minorHAnsi" w:cstheme="minorHAnsi"/>
                 <w:noProof/>
               </w:rPr>
               <w:t>Lịch sử phát triển</w:t>
             </w:r>
             <w:r>
               <w:rPr>
+                <w:rFonts w:asciiTheme="minorHAnsi" w:hAnsiTheme="minorHAnsi" w:cstheme="minorHAnsi"/>
                 <w:noProof/>
                 <w:webHidden/>
               </w:rPr>
@@ -2088,6 +2161,7 @@
             </w:r>
             <w:r>
               <w:rPr>
+                <w:rFonts w:asciiTheme="minorHAnsi" w:hAnsiTheme="minorHAnsi" w:cstheme="minorHAnsi"/>
                 <w:noProof/>
                 <w:webHidden/>
               </w:rPr>
@@ -2095,6 +2169,7 @@
             </w:r>
             <w:r>
               <w:rPr>
+                <w:rFonts w:asciiTheme="minorHAnsi" w:hAnsiTheme="minorHAnsi" w:cstheme="minorHAnsi"/>
                 <w:noProof/>
                 <w:webHidden/>
               </w:rPr>
@@ -2102,12 +2177,14 @@
             </w:r>
             <w:r>
               <w:rPr>
-                <w:noProof/>
-                <w:webHidden/>
-              </w:rPr>
-            </w:r>
-            <w:r>
-              <w:rPr>
+                <w:rFonts w:asciiTheme="minorHAnsi" w:hAnsiTheme="minorHAnsi" w:cstheme="minorHAnsi"/>
+                <w:noProof/>
+                <w:webHidden/>
+              </w:rPr>
+            </w:r>
+            <w:r>
+              <w:rPr>
+                <w:rFonts w:asciiTheme="minorHAnsi" w:hAnsiTheme="minorHAnsi" w:cstheme="minorHAnsi"/>
                 <w:noProof/>
                 <w:webHidden/>
               </w:rPr>
@@ -2115,6 +2192,7 @@
             </w:r>
             <w:r>
               <w:rPr>
+                <w:rFonts w:asciiTheme="minorHAnsi" w:hAnsiTheme="minorHAnsi" w:cstheme="minorHAnsi"/>
                 <w:noProof/>
                 <w:webHidden/>
               </w:rPr>
@@ -2122,6 +2200,7 @@
             </w:r>
             <w:r>
               <w:rPr>
+                <w:rFonts w:asciiTheme="minorHAnsi" w:hAnsiTheme="minorHAnsi" w:cstheme="minorHAnsi"/>
                 <w:noProof/>
                 <w:webHidden/>
               </w:rPr>
@@ -2137,7 +2216,7 @@
               <w:tab w:val="right" w:leader="dot" w:pos="8778"/>
             </w:tabs>
             <w:rPr>
-              <w:rFonts w:asciiTheme="minorHAnsi" w:eastAsiaTheme="minorEastAsia" w:hAnsiTheme="minorHAnsi"/>
+              <w:rFonts w:asciiTheme="minorHAnsi" w:eastAsiaTheme="minorEastAsia" w:hAnsiTheme="minorHAnsi" w:cstheme="minorHAnsi"/>
               <w:noProof/>
               <w:sz w:val="22"/>
             </w:rPr>
@@ -2146,14 +2225,14 @@
             <w:r>
               <w:rPr>
                 <w:rStyle w:val="Hyperlink"/>
-                <w:rFonts w:cstheme="minorHAnsi"/>
+                <w:rFonts w:asciiTheme="minorHAnsi" w:hAnsiTheme="minorHAnsi" w:cstheme="minorHAnsi"/>
                 <w:noProof/>
               </w:rPr>
               <w:t>3.</w:t>
             </w:r>
             <w:r>
               <w:rPr>
-                <w:rFonts w:asciiTheme="minorHAnsi" w:eastAsiaTheme="minorEastAsia" w:hAnsiTheme="minorHAnsi"/>
+                <w:rFonts w:asciiTheme="minorHAnsi" w:eastAsiaTheme="minorEastAsia" w:hAnsiTheme="minorHAnsi" w:cstheme="minorHAnsi"/>
                 <w:noProof/>
                 <w:sz w:val="22"/>
               </w:rPr>
@@ -2162,13 +2241,14 @@
             <w:r>
               <w:rPr>
                 <w:rStyle w:val="Hyperlink"/>
-                <w:rFonts w:cstheme="minorHAnsi"/>
+                <w:rFonts w:asciiTheme="minorHAnsi" w:hAnsiTheme="minorHAnsi" w:cstheme="minorHAnsi"/>
                 <w:noProof/>
               </w:rPr>
               <w:t>Giấy phép</w:t>
             </w:r>
             <w:r>
               <w:rPr>
+                <w:rFonts w:asciiTheme="minorHAnsi" w:hAnsiTheme="minorHAnsi" w:cstheme="minorHAnsi"/>
                 <w:noProof/>
                 <w:webHidden/>
               </w:rPr>
@@ -2176,6 +2256,7 @@
             </w:r>
             <w:r>
               <w:rPr>
+                <w:rFonts w:asciiTheme="minorHAnsi" w:hAnsiTheme="minorHAnsi" w:cstheme="minorHAnsi"/>
                 <w:noProof/>
                 <w:webHidden/>
               </w:rPr>
@@ -2183,6 +2264,7 @@
             </w:r>
             <w:r>
               <w:rPr>
+                <w:rFonts w:asciiTheme="minorHAnsi" w:hAnsiTheme="minorHAnsi" w:cstheme="minorHAnsi"/>
                 <w:noProof/>
                 <w:webHidden/>
               </w:rPr>
@@ -2190,12 +2272,14 @@
             </w:r>
             <w:r>
               <w:rPr>
-                <w:noProof/>
-                <w:webHidden/>
-              </w:rPr>
-            </w:r>
-            <w:r>
-              <w:rPr>
+                <w:rFonts w:asciiTheme="minorHAnsi" w:hAnsiTheme="minorHAnsi" w:cstheme="minorHAnsi"/>
+                <w:noProof/>
+                <w:webHidden/>
+              </w:rPr>
+            </w:r>
+            <w:r>
+              <w:rPr>
+                <w:rFonts w:asciiTheme="minorHAnsi" w:hAnsiTheme="minorHAnsi" w:cstheme="minorHAnsi"/>
                 <w:noProof/>
                 <w:webHidden/>
               </w:rPr>
@@ -2203,6 +2287,7 @@
             </w:r>
             <w:r>
               <w:rPr>
+                <w:rFonts w:asciiTheme="minorHAnsi" w:hAnsiTheme="minorHAnsi" w:cstheme="minorHAnsi"/>
                 <w:noProof/>
                 <w:webHidden/>
               </w:rPr>
@@ -2210,6 +2295,7 @@
             </w:r>
             <w:r>
               <w:rPr>
+                <w:rFonts w:asciiTheme="minorHAnsi" w:hAnsiTheme="minorHAnsi" w:cstheme="minorHAnsi"/>
                 <w:noProof/>
                 <w:webHidden/>
               </w:rPr>
@@ -2225,7 +2311,7 @@
               <w:tab w:val="right" w:leader="dot" w:pos="8778"/>
             </w:tabs>
             <w:rPr>
-              <w:rFonts w:asciiTheme="minorHAnsi" w:eastAsiaTheme="minorEastAsia" w:hAnsiTheme="minorHAnsi"/>
+              <w:rFonts w:asciiTheme="minorHAnsi" w:eastAsiaTheme="minorEastAsia" w:hAnsiTheme="minorHAnsi" w:cstheme="minorHAnsi"/>
               <w:noProof/>
               <w:sz w:val="22"/>
             </w:rPr>
@@ -2234,14 +2320,14 @@
             <w:r>
               <w:rPr>
                 <w:rStyle w:val="Hyperlink"/>
-                <w:rFonts w:cstheme="minorHAnsi"/>
+                <w:rFonts w:asciiTheme="minorHAnsi" w:hAnsiTheme="minorHAnsi" w:cstheme="minorHAnsi"/>
                 <w:noProof/>
               </w:rPr>
               <w:t>4.</w:t>
             </w:r>
             <w:r>
               <w:rPr>
-                <w:rFonts w:asciiTheme="minorHAnsi" w:eastAsiaTheme="minorEastAsia" w:hAnsiTheme="minorHAnsi"/>
+                <w:rFonts w:asciiTheme="minorHAnsi" w:eastAsiaTheme="minorEastAsia" w:hAnsiTheme="minorHAnsi" w:cstheme="minorHAnsi"/>
                 <w:noProof/>
                 <w:sz w:val="22"/>
               </w:rPr>
@@ -2250,13 +2336,14 @@
             <w:r>
               <w:rPr>
                 <w:rStyle w:val="Hyperlink"/>
-                <w:rFonts w:cstheme="minorHAnsi"/>
+                <w:rFonts w:asciiTheme="minorHAnsi" w:hAnsiTheme="minorHAnsi" w:cstheme="minorHAnsi"/>
                 <w:noProof/>
               </w:rPr>
               <w:t>Các chức năng</w:t>
             </w:r>
             <w:r>
               <w:rPr>
+                <w:rFonts w:asciiTheme="minorHAnsi" w:hAnsiTheme="minorHAnsi" w:cstheme="minorHAnsi"/>
                 <w:noProof/>
                 <w:webHidden/>
               </w:rPr>
@@ -2264,6 +2351,7 @@
             </w:r>
             <w:r>
               <w:rPr>
+                <w:rFonts w:asciiTheme="minorHAnsi" w:hAnsiTheme="minorHAnsi" w:cstheme="minorHAnsi"/>
                 <w:noProof/>
                 <w:webHidden/>
               </w:rPr>
@@ -2271,6 +2359,7 @@
             </w:r>
             <w:r>
               <w:rPr>
+                <w:rFonts w:asciiTheme="minorHAnsi" w:hAnsiTheme="minorHAnsi" w:cstheme="minorHAnsi"/>
                 <w:noProof/>
                 <w:webHidden/>
               </w:rPr>
@@ -2278,12 +2367,14 @@
             </w:r>
             <w:r>
               <w:rPr>
-                <w:noProof/>
-                <w:webHidden/>
-              </w:rPr>
-            </w:r>
-            <w:r>
-              <w:rPr>
+                <w:rFonts w:asciiTheme="minorHAnsi" w:hAnsiTheme="minorHAnsi" w:cstheme="minorHAnsi"/>
+                <w:noProof/>
+                <w:webHidden/>
+              </w:rPr>
+            </w:r>
+            <w:r>
+              <w:rPr>
+                <w:rFonts w:asciiTheme="minorHAnsi" w:hAnsiTheme="minorHAnsi" w:cstheme="minorHAnsi"/>
                 <w:noProof/>
                 <w:webHidden/>
               </w:rPr>
@@ -2291,6 +2382,7 @@
             </w:r>
             <w:r>
               <w:rPr>
+                <w:rFonts w:asciiTheme="minorHAnsi" w:hAnsiTheme="minorHAnsi" w:cstheme="minorHAnsi"/>
                 <w:noProof/>
                 <w:webHidden/>
               </w:rPr>
@@ -2298,6 +2390,7 @@
             </w:r>
             <w:r>
               <w:rPr>
+                <w:rFonts w:asciiTheme="minorHAnsi" w:hAnsiTheme="minorHAnsi" w:cstheme="minorHAnsi"/>
                 <w:noProof/>
                 <w:webHidden/>
               </w:rPr>
@@ -2313,7 +2406,7 @@
               <w:tab w:val="right" w:leader="dot" w:pos="8778"/>
             </w:tabs>
             <w:rPr>
-              <w:rFonts w:asciiTheme="minorHAnsi" w:eastAsiaTheme="minorEastAsia" w:hAnsiTheme="minorHAnsi"/>
+              <w:rFonts w:asciiTheme="minorHAnsi" w:eastAsiaTheme="minorEastAsia" w:hAnsiTheme="minorHAnsi" w:cstheme="minorHAnsi"/>
               <w:noProof/>
               <w:sz w:val="22"/>
             </w:rPr>
@@ -2322,13 +2415,14 @@
             <w:r>
               <w:rPr>
                 <w:rStyle w:val="Hyperlink"/>
+                <w:rFonts w:asciiTheme="minorHAnsi" w:hAnsiTheme="minorHAnsi" w:cstheme="minorHAnsi"/>
                 <w:noProof/>
               </w:rPr>
               <w:t>III.</w:t>
             </w:r>
             <w:r>
               <w:rPr>
-                <w:rFonts w:asciiTheme="minorHAnsi" w:eastAsiaTheme="minorEastAsia" w:hAnsiTheme="minorHAnsi"/>
+                <w:rFonts w:asciiTheme="minorHAnsi" w:eastAsiaTheme="minorEastAsia" w:hAnsiTheme="minorHAnsi" w:cstheme="minorHAnsi"/>
                 <w:noProof/>
                 <w:sz w:val="22"/>
               </w:rPr>
@@ -2337,12 +2431,14 @@
             <w:r>
               <w:rPr>
                 <w:rStyle w:val="Hyperlink"/>
+                <w:rFonts w:asciiTheme="minorHAnsi" w:hAnsiTheme="minorHAnsi" w:cstheme="minorHAnsi"/>
                 <w:noProof/>
               </w:rPr>
               <w:t>Kiến trúc phần mềm</w:t>
             </w:r>
             <w:r>
               <w:rPr>
+                <w:rFonts w:asciiTheme="minorHAnsi" w:hAnsiTheme="minorHAnsi" w:cstheme="minorHAnsi"/>
                 <w:noProof/>
                 <w:webHidden/>
               </w:rPr>
@@ -2350,6 +2446,7 @@
             </w:r>
             <w:r>
               <w:rPr>
+                <w:rFonts w:asciiTheme="minorHAnsi" w:hAnsiTheme="minorHAnsi" w:cstheme="minorHAnsi"/>
                 <w:noProof/>
                 <w:webHidden/>
               </w:rPr>
@@ -2357,6 +2454,7 @@
             </w:r>
             <w:r>
               <w:rPr>
+                <w:rFonts w:asciiTheme="minorHAnsi" w:hAnsiTheme="minorHAnsi" w:cstheme="minorHAnsi"/>
                 <w:noProof/>
                 <w:webHidden/>
               </w:rPr>
@@ -2364,12 +2462,14 @@
             </w:r>
             <w:r>
               <w:rPr>
-                <w:noProof/>
-                <w:webHidden/>
-              </w:rPr>
-            </w:r>
-            <w:r>
-              <w:rPr>
+                <w:rFonts w:asciiTheme="minorHAnsi" w:hAnsiTheme="minorHAnsi" w:cstheme="minorHAnsi"/>
+                <w:noProof/>
+                <w:webHidden/>
+              </w:rPr>
+            </w:r>
+            <w:r>
+              <w:rPr>
+                <w:rFonts w:asciiTheme="minorHAnsi" w:hAnsiTheme="minorHAnsi" w:cstheme="minorHAnsi"/>
                 <w:noProof/>
                 <w:webHidden/>
               </w:rPr>
@@ -2377,6 +2477,7 @@
             </w:r>
             <w:r>
               <w:rPr>
+                <w:rFonts w:asciiTheme="minorHAnsi" w:hAnsiTheme="minorHAnsi" w:cstheme="minorHAnsi"/>
                 <w:noProof/>
                 <w:webHidden/>
               </w:rPr>
@@ -2384,6 +2485,7 @@
             </w:r>
             <w:r>
               <w:rPr>
+                <w:rFonts w:asciiTheme="minorHAnsi" w:hAnsiTheme="minorHAnsi" w:cstheme="minorHAnsi"/>
                 <w:noProof/>
                 <w:webHidden/>
               </w:rPr>
@@ -2399,7 +2501,7 @@
               <w:tab w:val="right" w:leader="dot" w:pos="8778"/>
             </w:tabs>
             <w:rPr>
-              <w:rFonts w:asciiTheme="minorHAnsi" w:eastAsiaTheme="minorEastAsia" w:hAnsiTheme="minorHAnsi"/>
+              <w:rFonts w:asciiTheme="minorHAnsi" w:eastAsiaTheme="minorEastAsia" w:hAnsiTheme="minorHAnsi" w:cstheme="minorHAnsi"/>
               <w:noProof/>
               <w:sz w:val="22"/>
             </w:rPr>
@@ -2408,13 +2510,14 @@
             <w:r>
               <w:rPr>
                 <w:rStyle w:val="Hyperlink"/>
+                <w:rFonts w:asciiTheme="minorHAnsi" w:hAnsiTheme="minorHAnsi" w:cstheme="minorHAnsi"/>
                 <w:noProof/>
               </w:rPr>
               <w:t>IV.</w:t>
             </w:r>
             <w:r>
               <w:rPr>
-                <w:rFonts w:asciiTheme="minorHAnsi" w:eastAsiaTheme="minorEastAsia" w:hAnsiTheme="minorHAnsi"/>
+                <w:rFonts w:asciiTheme="minorHAnsi" w:eastAsiaTheme="minorEastAsia" w:hAnsiTheme="minorHAnsi" w:cstheme="minorHAnsi"/>
                 <w:noProof/>
                 <w:sz w:val="22"/>
               </w:rPr>
@@ -2423,12 +2526,14 @@
             <w:r>
               <w:rPr>
                 <w:rStyle w:val="Hyperlink"/>
+                <w:rFonts w:asciiTheme="minorHAnsi" w:hAnsiTheme="minorHAnsi" w:cstheme="minorHAnsi"/>
                 <w:noProof/>
               </w:rPr>
               <w:t>Giải pháp</w:t>
             </w:r>
             <w:r>
               <w:rPr>
+                <w:rFonts w:asciiTheme="minorHAnsi" w:hAnsiTheme="minorHAnsi" w:cstheme="minorHAnsi"/>
                 <w:noProof/>
                 <w:webHidden/>
               </w:rPr>
@@ -2436,6 +2541,7 @@
             </w:r>
             <w:r>
               <w:rPr>
+                <w:rFonts w:asciiTheme="minorHAnsi" w:hAnsiTheme="minorHAnsi" w:cstheme="minorHAnsi"/>
                 <w:noProof/>
                 <w:webHidden/>
               </w:rPr>
@@ -2443,6 +2549,7 @@
             </w:r>
             <w:r>
               <w:rPr>
+                <w:rFonts w:asciiTheme="minorHAnsi" w:hAnsiTheme="minorHAnsi" w:cstheme="minorHAnsi"/>
                 <w:noProof/>
                 <w:webHidden/>
               </w:rPr>
@@ -2450,12 +2557,14 @@
             </w:r>
             <w:r>
               <w:rPr>
-                <w:noProof/>
-                <w:webHidden/>
-              </w:rPr>
-            </w:r>
-            <w:r>
-              <w:rPr>
+                <w:rFonts w:asciiTheme="minorHAnsi" w:hAnsiTheme="minorHAnsi" w:cstheme="minorHAnsi"/>
+                <w:noProof/>
+                <w:webHidden/>
+              </w:rPr>
+            </w:r>
+            <w:r>
+              <w:rPr>
+                <w:rFonts w:asciiTheme="minorHAnsi" w:hAnsiTheme="minorHAnsi" w:cstheme="minorHAnsi"/>
                 <w:noProof/>
                 <w:webHidden/>
               </w:rPr>
@@ -2463,6 +2572,7 @@
             </w:r>
             <w:r>
               <w:rPr>
+                <w:rFonts w:asciiTheme="minorHAnsi" w:hAnsiTheme="minorHAnsi" w:cstheme="minorHAnsi"/>
                 <w:noProof/>
                 <w:webHidden/>
               </w:rPr>
@@ -2470,6 +2580,7 @@
             </w:r>
             <w:r>
               <w:rPr>
+                <w:rFonts w:asciiTheme="minorHAnsi" w:hAnsiTheme="minorHAnsi" w:cstheme="minorHAnsi"/>
                 <w:noProof/>
                 <w:webHidden/>
               </w:rPr>
@@ -2485,7 +2596,7 @@
               <w:tab w:val="right" w:leader="dot" w:pos="8778"/>
             </w:tabs>
             <w:rPr>
-              <w:rFonts w:asciiTheme="minorHAnsi" w:eastAsiaTheme="minorEastAsia" w:hAnsiTheme="minorHAnsi"/>
+              <w:rFonts w:asciiTheme="minorHAnsi" w:eastAsiaTheme="minorEastAsia" w:hAnsiTheme="minorHAnsi" w:cstheme="minorHAnsi"/>
               <w:noProof/>
               <w:sz w:val="22"/>
             </w:rPr>
@@ -2494,14 +2605,14 @@
             <w:r>
               <w:rPr>
                 <w:rStyle w:val="Hyperlink"/>
-                <w:rFonts w:cstheme="minorHAnsi"/>
+                <w:rFonts w:asciiTheme="minorHAnsi" w:hAnsiTheme="minorHAnsi" w:cstheme="minorHAnsi"/>
                 <w:noProof/>
               </w:rPr>
               <w:t>1.</w:t>
             </w:r>
             <w:r>
               <w:rPr>
-                <w:rFonts w:asciiTheme="minorHAnsi" w:eastAsiaTheme="minorEastAsia" w:hAnsiTheme="minorHAnsi"/>
+                <w:rFonts w:asciiTheme="minorHAnsi" w:eastAsiaTheme="minorEastAsia" w:hAnsiTheme="minorHAnsi" w:cstheme="minorHAnsi"/>
                 <w:noProof/>
                 <w:sz w:val="22"/>
               </w:rPr>
@@ -2510,13 +2621,14 @@
             <w:r>
               <w:rPr>
                 <w:rStyle w:val="Hyperlink"/>
-                <w:rFonts w:cstheme="minorHAnsi"/>
+                <w:rFonts w:asciiTheme="minorHAnsi" w:hAnsiTheme="minorHAnsi" w:cstheme="minorHAnsi"/>
                 <w:noProof/>
               </w:rPr>
               <w:t>Tạo cơ sở dữ liệu</w:t>
             </w:r>
             <w:r>
               <w:rPr>
+                <w:rFonts w:asciiTheme="minorHAnsi" w:hAnsiTheme="minorHAnsi" w:cstheme="minorHAnsi"/>
                 <w:noProof/>
                 <w:webHidden/>
               </w:rPr>
@@ -2524,6 +2636,7 @@
             </w:r>
             <w:r>
               <w:rPr>
+                <w:rFonts w:asciiTheme="minorHAnsi" w:hAnsiTheme="minorHAnsi" w:cstheme="minorHAnsi"/>
                 <w:noProof/>
                 <w:webHidden/>
               </w:rPr>
@@ -2531,6 +2644,7 @@
             </w:r>
             <w:r>
               <w:rPr>
+                <w:rFonts w:asciiTheme="minorHAnsi" w:hAnsiTheme="minorHAnsi" w:cstheme="minorHAnsi"/>
                 <w:noProof/>
                 <w:webHidden/>
               </w:rPr>
@@ -2538,12 +2652,14 @@
             </w:r>
             <w:r>
               <w:rPr>
-                <w:noProof/>
-                <w:webHidden/>
-              </w:rPr>
-            </w:r>
-            <w:r>
-              <w:rPr>
+                <w:rFonts w:asciiTheme="minorHAnsi" w:hAnsiTheme="minorHAnsi" w:cstheme="minorHAnsi"/>
+                <w:noProof/>
+                <w:webHidden/>
+              </w:rPr>
+            </w:r>
+            <w:r>
+              <w:rPr>
+                <w:rFonts w:asciiTheme="minorHAnsi" w:hAnsiTheme="minorHAnsi" w:cstheme="minorHAnsi"/>
                 <w:noProof/>
                 <w:webHidden/>
               </w:rPr>
@@ -2551,6 +2667,7 @@
             </w:r>
             <w:r>
               <w:rPr>
+                <w:rFonts w:asciiTheme="minorHAnsi" w:hAnsiTheme="minorHAnsi" w:cstheme="minorHAnsi"/>
                 <w:noProof/>
                 <w:webHidden/>
               </w:rPr>
@@ -2558,6 +2675,7 @@
             </w:r>
             <w:r>
               <w:rPr>
+                <w:rFonts w:asciiTheme="minorHAnsi" w:hAnsiTheme="minorHAnsi" w:cstheme="minorHAnsi"/>
                 <w:noProof/>
                 <w:webHidden/>
               </w:rPr>
@@ -2573,7 +2691,7 @@
               <w:tab w:val="right" w:leader="dot" w:pos="8778"/>
             </w:tabs>
             <w:rPr>
-              <w:rFonts w:asciiTheme="minorHAnsi" w:eastAsiaTheme="minorEastAsia" w:hAnsiTheme="minorHAnsi"/>
+              <w:rFonts w:asciiTheme="minorHAnsi" w:eastAsiaTheme="minorEastAsia" w:hAnsiTheme="minorHAnsi" w:cstheme="minorHAnsi"/>
               <w:noProof/>
               <w:sz w:val="22"/>
             </w:rPr>
@@ -2582,14 +2700,14 @@
             <w:r>
               <w:rPr>
                 <w:rStyle w:val="Hyperlink"/>
-                <w:rFonts w:cstheme="minorHAnsi"/>
+                <w:rFonts w:asciiTheme="minorHAnsi" w:hAnsiTheme="minorHAnsi" w:cstheme="minorHAnsi"/>
                 <w:noProof/>
               </w:rPr>
               <w:t>2.</w:t>
             </w:r>
             <w:r>
               <w:rPr>
-                <w:rFonts w:asciiTheme="minorHAnsi" w:eastAsiaTheme="minorEastAsia" w:hAnsiTheme="minorHAnsi"/>
+                <w:rFonts w:asciiTheme="minorHAnsi" w:eastAsiaTheme="minorEastAsia" w:hAnsiTheme="minorHAnsi" w:cstheme="minorHAnsi"/>
                 <w:noProof/>
                 <w:sz w:val="22"/>
               </w:rPr>
@@ -2598,13 +2716,14 @@
             <w:r>
               <w:rPr>
                 <w:rStyle w:val="Hyperlink"/>
-                <w:rFonts w:cstheme="minorHAnsi"/>
+                <w:rFonts w:asciiTheme="minorHAnsi" w:hAnsiTheme="minorHAnsi" w:cstheme="minorHAnsi"/>
                 <w:noProof/>
               </w:rPr>
               <w:t>Cài đặt framework</w:t>
             </w:r>
             <w:r>
               <w:rPr>
+                <w:rFonts w:asciiTheme="minorHAnsi" w:hAnsiTheme="minorHAnsi" w:cstheme="minorHAnsi"/>
                 <w:noProof/>
                 <w:webHidden/>
               </w:rPr>
@@ -2612,6 +2731,7 @@
             </w:r>
             <w:r>
               <w:rPr>
+                <w:rFonts w:asciiTheme="minorHAnsi" w:hAnsiTheme="minorHAnsi" w:cstheme="minorHAnsi"/>
                 <w:noProof/>
                 <w:webHidden/>
               </w:rPr>
@@ -2619,6 +2739,7 @@
             </w:r>
             <w:r>
               <w:rPr>
+                <w:rFonts w:asciiTheme="minorHAnsi" w:hAnsiTheme="minorHAnsi" w:cstheme="minorHAnsi"/>
                 <w:noProof/>
                 <w:webHidden/>
               </w:rPr>
@@ -2626,12 +2747,14 @@
             </w:r>
             <w:r>
               <w:rPr>
-                <w:noProof/>
-                <w:webHidden/>
-              </w:rPr>
-            </w:r>
-            <w:r>
-              <w:rPr>
+                <w:rFonts w:asciiTheme="minorHAnsi" w:hAnsiTheme="minorHAnsi" w:cstheme="minorHAnsi"/>
+                <w:noProof/>
+                <w:webHidden/>
+              </w:rPr>
+            </w:r>
+            <w:r>
+              <w:rPr>
+                <w:rFonts w:asciiTheme="minorHAnsi" w:hAnsiTheme="minorHAnsi" w:cstheme="minorHAnsi"/>
                 <w:noProof/>
                 <w:webHidden/>
               </w:rPr>
@@ -2639,6 +2762,7 @@
             </w:r>
             <w:r>
               <w:rPr>
+                <w:rFonts w:asciiTheme="minorHAnsi" w:hAnsiTheme="minorHAnsi" w:cstheme="minorHAnsi"/>
                 <w:noProof/>
                 <w:webHidden/>
               </w:rPr>
@@ -2646,6 +2770,7 @@
             </w:r>
             <w:r>
               <w:rPr>
+                <w:rFonts w:asciiTheme="minorHAnsi" w:hAnsiTheme="minorHAnsi" w:cstheme="minorHAnsi"/>
                 <w:noProof/>
                 <w:webHidden/>
               </w:rPr>
@@ -2661,7 +2786,7 @@
               <w:tab w:val="right" w:leader="dot" w:pos="8778"/>
             </w:tabs>
             <w:rPr>
-              <w:rFonts w:asciiTheme="minorHAnsi" w:eastAsiaTheme="minorEastAsia" w:hAnsiTheme="minorHAnsi"/>
+              <w:rFonts w:asciiTheme="minorHAnsi" w:eastAsiaTheme="minorEastAsia" w:hAnsiTheme="minorHAnsi" w:cstheme="minorHAnsi"/>
               <w:noProof/>
               <w:sz w:val="22"/>
             </w:rPr>
@@ -2670,14 +2795,14 @@
             <w:r>
               <w:rPr>
                 <w:rStyle w:val="Hyperlink"/>
-                <w:rFonts w:cstheme="minorHAnsi"/>
+                <w:rFonts w:asciiTheme="minorHAnsi" w:hAnsiTheme="minorHAnsi" w:cstheme="minorHAnsi"/>
                 <w:noProof/>
               </w:rPr>
               <w:t>3.</w:t>
             </w:r>
             <w:r>
               <w:rPr>
-                <w:rFonts w:asciiTheme="minorHAnsi" w:eastAsiaTheme="minorEastAsia" w:hAnsiTheme="minorHAnsi"/>
+                <w:rFonts w:asciiTheme="minorHAnsi" w:eastAsiaTheme="minorEastAsia" w:hAnsiTheme="minorHAnsi" w:cstheme="minorHAnsi"/>
                 <w:noProof/>
                 <w:sz w:val="22"/>
               </w:rPr>
@@ -2686,13 +2811,14 @@
             <w:r>
               <w:rPr>
                 <w:rStyle w:val="Hyperlink"/>
-                <w:rFonts w:cstheme="minorHAnsi"/>
+                <w:rFonts w:asciiTheme="minorHAnsi" w:hAnsiTheme="minorHAnsi" w:cstheme="minorHAnsi"/>
                 <w:noProof/>
               </w:rPr>
               <w:t>Tạo model</w:t>
             </w:r>
             <w:r>
               <w:rPr>
+                <w:rFonts w:asciiTheme="minorHAnsi" w:hAnsiTheme="minorHAnsi" w:cstheme="minorHAnsi"/>
                 <w:noProof/>
                 <w:webHidden/>
               </w:rPr>
@@ -2700,6 +2826,7 @@
             </w:r>
             <w:r>
               <w:rPr>
+                <w:rFonts w:asciiTheme="minorHAnsi" w:hAnsiTheme="minorHAnsi" w:cstheme="minorHAnsi"/>
                 <w:noProof/>
                 <w:webHidden/>
               </w:rPr>
@@ -2707,6 +2834,7 @@
             </w:r>
             <w:r>
               <w:rPr>
+                <w:rFonts w:asciiTheme="minorHAnsi" w:hAnsiTheme="minorHAnsi" w:cstheme="minorHAnsi"/>
                 <w:noProof/>
                 <w:webHidden/>
               </w:rPr>
@@ -2714,12 +2842,14 @@
             </w:r>
             <w:r>
               <w:rPr>
-                <w:noProof/>
-                <w:webHidden/>
-              </w:rPr>
-            </w:r>
-            <w:r>
-              <w:rPr>
+                <w:rFonts w:asciiTheme="minorHAnsi" w:hAnsiTheme="minorHAnsi" w:cstheme="minorHAnsi"/>
+                <w:noProof/>
+                <w:webHidden/>
+              </w:rPr>
+            </w:r>
+            <w:r>
+              <w:rPr>
+                <w:rFonts w:asciiTheme="minorHAnsi" w:hAnsiTheme="minorHAnsi" w:cstheme="minorHAnsi"/>
                 <w:noProof/>
                 <w:webHidden/>
               </w:rPr>
@@ -2727,6 +2857,7 @@
             </w:r>
             <w:r>
               <w:rPr>
+                <w:rFonts w:asciiTheme="minorHAnsi" w:hAnsiTheme="minorHAnsi" w:cstheme="minorHAnsi"/>
                 <w:noProof/>
                 <w:webHidden/>
               </w:rPr>
@@ -2734,6 +2865,7 @@
             </w:r>
             <w:r>
               <w:rPr>
+                <w:rFonts w:asciiTheme="minorHAnsi" w:hAnsiTheme="minorHAnsi" w:cstheme="minorHAnsi"/>
                 <w:noProof/>
                 <w:webHidden/>
               </w:rPr>
@@ -2749,7 +2881,7 @@
               <w:tab w:val="right" w:leader="dot" w:pos="8778"/>
             </w:tabs>
             <w:rPr>
-              <w:rFonts w:asciiTheme="minorHAnsi" w:eastAsiaTheme="minorEastAsia" w:hAnsiTheme="minorHAnsi"/>
+              <w:rFonts w:asciiTheme="minorHAnsi" w:eastAsiaTheme="minorEastAsia" w:hAnsiTheme="minorHAnsi" w:cstheme="minorHAnsi"/>
               <w:noProof/>
               <w:sz w:val="22"/>
             </w:rPr>
@@ -2758,14 +2890,14 @@
             <w:r>
               <w:rPr>
                 <w:rStyle w:val="Hyperlink"/>
-                <w:rFonts w:cstheme="minorHAnsi"/>
+                <w:rFonts w:asciiTheme="minorHAnsi" w:hAnsiTheme="minorHAnsi" w:cstheme="minorHAnsi"/>
                 <w:noProof/>
               </w:rPr>
               <w:t>4.</w:t>
             </w:r>
             <w:r>
               <w:rPr>
-                <w:rFonts w:asciiTheme="minorHAnsi" w:eastAsiaTheme="minorEastAsia" w:hAnsiTheme="minorHAnsi"/>
+                <w:rFonts w:asciiTheme="minorHAnsi" w:eastAsiaTheme="minorEastAsia" w:hAnsiTheme="minorHAnsi" w:cstheme="minorHAnsi"/>
                 <w:noProof/>
                 <w:sz w:val="22"/>
               </w:rPr>
@@ -2774,13 +2906,14 @@
             <w:r>
               <w:rPr>
                 <w:rStyle w:val="Hyperlink"/>
-                <w:rFonts w:cstheme="minorHAnsi"/>
+                <w:rFonts w:asciiTheme="minorHAnsi" w:hAnsiTheme="minorHAnsi" w:cstheme="minorHAnsi"/>
                 <w:noProof/>
               </w:rPr>
               <w:t>Tạo view</w:t>
             </w:r>
             <w:r>
               <w:rPr>
+                <w:rFonts w:asciiTheme="minorHAnsi" w:hAnsiTheme="minorHAnsi" w:cstheme="minorHAnsi"/>
                 <w:noProof/>
                 <w:webHidden/>
               </w:rPr>
@@ -2788,6 +2921,7 @@
             </w:r>
             <w:r>
               <w:rPr>
+                <w:rFonts w:asciiTheme="minorHAnsi" w:hAnsiTheme="minorHAnsi" w:cstheme="minorHAnsi"/>
                 <w:noProof/>
                 <w:webHidden/>
               </w:rPr>
@@ -2795,6 +2929,7 @@
             </w:r>
             <w:r>
               <w:rPr>
+                <w:rFonts w:asciiTheme="minorHAnsi" w:hAnsiTheme="minorHAnsi" w:cstheme="minorHAnsi"/>
                 <w:noProof/>
                 <w:webHidden/>
               </w:rPr>
@@ -2802,12 +2937,14 @@
             </w:r>
             <w:r>
               <w:rPr>
-                <w:noProof/>
-                <w:webHidden/>
-              </w:rPr>
-            </w:r>
-            <w:r>
-              <w:rPr>
+                <w:rFonts w:asciiTheme="minorHAnsi" w:hAnsiTheme="minorHAnsi" w:cstheme="minorHAnsi"/>
+                <w:noProof/>
+                <w:webHidden/>
+              </w:rPr>
+            </w:r>
+            <w:r>
+              <w:rPr>
+                <w:rFonts w:asciiTheme="minorHAnsi" w:hAnsiTheme="minorHAnsi" w:cstheme="minorHAnsi"/>
                 <w:noProof/>
                 <w:webHidden/>
               </w:rPr>
@@ -2815,6 +2952,7 @@
             </w:r>
             <w:r>
               <w:rPr>
+                <w:rFonts w:asciiTheme="minorHAnsi" w:hAnsiTheme="minorHAnsi" w:cstheme="minorHAnsi"/>
                 <w:noProof/>
                 <w:webHidden/>
               </w:rPr>
@@ -2822,6 +2960,7 @@
             </w:r>
             <w:r>
               <w:rPr>
+                <w:rFonts w:asciiTheme="minorHAnsi" w:hAnsiTheme="minorHAnsi" w:cstheme="minorHAnsi"/>
                 <w:noProof/>
                 <w:webHidden/>
               </w:rPr>
@@ -2837,7 +2976,7 @@
               <w:tab w:val="right" w:leader="dot" w:pos="8778"/>
             </w:tabs>
             <w:rPr>
-              <w:rFonts w:asciiTheme="minorHAnsi" w:eastAsiaTheme="minorEastAsia" w:hAnsiTheme="minorHAnsi"/>
+              <w:rFonts w:asciiTheme="minorHAnsi" w:eastAsiaTheme="minorEastAsia" w:hAnsiTheme="minorHAnsi" w:cstheme="minorHAnsi"/>
               <w:noProof/>
               <w:sz w:val="22"/>
             </w:rPr>
@@ -2846,14 +2985,14 @@
             <w:r>
               <w:rPr>
                 <w:rStyle w:val="Hyperlink"/>
-                <w:rFonts w:cstheme="minorHAnsi"/>
+                <w:rFonts w:asciiTheme="minorHAnsi" w:hAnsiTheme="minorHAnsi" w:cstheme="minorHAnsi"/>
                 <w:noProof/>
               </w:rPr>
               <w:t>5.</w:t>
             </w:r>
             <w:r>
               <w:rPr>
-                <w:rFonts w:asciiTheme="minorHAnsi" w:eastAsiaTheme="minorEastAsia" w:hAnsiTheme="minorHAnsi"/>
+                <w:rFonts w:asciiTheme="minorHAnsi" w:eastAsiaTheme="minorEastAsia" w:hAnsiTheme="minorHAnsi" w:cstheme="minorHAnsi"/>
                 <w:noProof/>
                 <w:sz w:val="22"/>
               </w:rPr>
@@ -2862,13 +3001,14 @@
             <w:r>
               <w:rPr>
                 <w:rStyle w:val="Hyperlink"/>
-                <w:rFonts w:cstheme="minorHAnsi"/>
+                <w:rFonts w:asciiTheme="minorHAnsi" w:hAnsiTheme="minorHAnsi" w:cstheme="minorHAnsi"/>
                 <w:noProof/>
               </w:rPr>
               <w:t>Tạo action</w:t>
             </w:r>
             <w:r>
               <w:rPr>
+                <w:rFonts w:asciiTheme="minorHAnsi" w:hAnsiTheme="minorHAnsi" w:cstheme="minorHAnsi"/>
                 <w:noProof/>
                 <w:webHidden/>
               </w:rPr>
@@ -2876,6 +3016,7 @@
             </w:r>
             <w:r>
               <w:rPr>
+                <w:rFonts w:asciiTheme="minorHAnsi" w:hAnsiTheme="minorHAnsi" w:cstheme="minorHAnsi"/>
                 <w:noProof/>
                 <w:webHidden/>
               </w:rPr>
@@ -2883,6 +3024,7 @@
             </w:r>
             <w:r>
               <w:rPr>
+                <w:rFonts w:asciiTheme="minorHAnsi" w:hAnsiTheme="minorHAnsi" w:cstheme="minorHAnsi"/>
                 <w:noProof/>
                 <w:webHidden/>
               </w:rPr>
@@ -2890,12 +3032,14 @@
             </w:r>
             <w:r>
               <w:rPr>
-                <w:noProof/>
-                <w:webHidden/>
-              </w:rPr>
-            </w:r>
-            <w:r>
-              <w:rPr>
+                <w:rFonts w:asciiTheme="minorHAnsi" w:hAnsiTheme="minorHAnsi" w:cstheme="minorHAnsi"/>
+                <w:noProof/>
+                <w:webHidden/>
+              </w:rPr>
+            </w:r>
+            <w:r>
+              <w:rPr>
+                <w:rFonts w:asciiTheme="minorHAnsi" w:hAnsiTheme="minorHAnsi" w:cstheme="minorHAnsi"/>
                 <w:noProof/>
                 <w:webHidden/>
               </w:rPr>
@@ -2903,6 +3047,7 @@
             </w:r>
             <w:r>
               <w:rPr>
+                <w:rFonts w:asciiTheme="minorHAnsi" w:hAnsiTheme="minorHAnsi" w:cstheme="minorHAnsi"/>
                 <w:noProof/>
                 <w:webHidden/>
               </w:rPr>
@@ -2910,6 +3055,7 @@
             </w:r>
             <w:r>
               <w:rPr>
+                <w:rFonts w:asciiTheme="minorHAnsi" w:hAnsiTheme="minorHAnsi" w:cstheme="minorHAnsi"/>
                 <w:noProof/>
                 <w:webHidden/>
               </w:rPr>
@@ -2925,7 +3071,7 @@
               <w:tab w:val="right" w:leader="dot" w:pos="8778"/>
             </w:tabs>
             <w:rPr>
-              <w:rFonts w:asciiTheme="minorHAnsi" w:eastAsiaTheme="minorEastAsia" w:hAnsiTheme="minorHAnsi"/>
+              <w:rFonts w:asciiTheme="minorHAnsi" w:eastAsiaTheme="minorEastAsia" w:hAnsiTheme="minorHAnsi" w:cstheme="minorHAnsi"/>
               <w:noProof/>
               <w:sz w:val="22"/>
             </w:rPr>
@@ -2934,14 +3080,14 @@
             <w:r>
               <w:rPr>
                 <w:rStyle w:val="Hyperlink"/>
-                <w:rFonts w:cstheme="minorHAnsi"/>
+                <w:rFonts w:asciiTheme="minorHAnsi" w:hAnsiTheme="minorHAnsi" w:cstheme="minorHAnsi"/>
                 <w:noProof/>
               </w:rPr>
               <w:t>6.</w:t>
             </w:r>
             <w:r>
               <w:rPr>
-                <w:rFonts w:asciiTheme="minorHAnsi" w:eastAsiaTheme="minorEastAsia" w:hAnsiTheme="minorHAnsi"/>
+                <w:rFonts w:asciiTheme="minorHAnsi" w:eastAsiaTheme="minorEastAsia" w:hAnsiTheme="minorHAnsi" w:cstheme="minorHAnsi"/>
                 <w:noProof/>
                 <w:sz w:val="22"/>
               </w:rPr>
@@ -2950,13 +3096,14 @@
             <w:r>
               <w:rPr>
                 <w:rStyle w:val="Hyperlink"/>
-                <w:rFonts w:cstheme="minorHAnsi"/>
+                <w:rFonts w:asciiTheme="minorHAnsi" w:hAnsiTheme="minorHAnsi" w:cstheme="minorHAnsi"/>
                 <w:noProof/>
               </w:rPr>
               <w:t>Tạo interceptor</w:t>
             </w:r>
             <w:r>
               <w:rPr>
+                <w:rFonts w:asciiTheme="minorHAnsi" w:hAnsiTheme="minorHAnsi" w:cstheme="minorHAnsi"/>
                 <w:noProof/>
                 <w:webHidden/>
               </w:rPr>
@@ -2964,6 +3111,7 @@
             </w:r>
             <w:r>
               <w:rPr>
+                <w:rFonts w:asciiTheme="minorHAnsi" w:hAnsiTheme="minorHAnsi" w:cstheme="minorHAnsi"/>
                 <w:noProof/>
                 <w:webHidden/>
               </w:rPr>
@@ -2971,6 +3119,7 @@
             </w:r>
             <w:r>
               <w:rPr>
+                <w:rFonts w:asciiTheme="minorHAnsi" w:hAnsiTheme="minorHAnsi" w:cstheme="minorHAnsi"/>
                 <w:noProof/>
                 <w:webHidden/>
               </w:rPr>
@@ -2978,12 +3127,14 @@
             </w:r>
             <w:r>
               <w:rPr>
-                <w:noProof/>
-                <w:webHidden/>
-              </w:rPr>
-            </w:r>
-            <w:r>
-              <w:rPr>
+                <w:rFonts w:asciiTheme="minorHAnsi" w:hAnsiTheme="minorHAnsi" w:cstheme="minorHAnsi"/>
+                <w:noProof/>
+                <w:webHidden/>
+              </w:rPr>
+            </w:r>
+            <w:r>
+              <w:rPr>
+                <w:rFonts w:asciiTheme="minorHAnsi" w:hAnsiTheme="minorHAnsi" w:cstheme="minorHAnsi"/>
                 <w:noProof/>
                 <w:webHidden/>
               </w:rPr>
@@ -2991,6 +3142,7 @@
             </w:r>
             <w:r>
               <w:rPr>
+                <w:rFonts w:asciiTheme="minorHAnsi" w:hAnsiTheme="minorHAnsi" w:cstheme="minorHAnsi"/>
                 <w:noProof/>
                 <w:webHidden/>
               </w:rPr>
@@ -2998,6 +3150,7 @@
             </w:r>
             <w:r>
               <w:rPr>
+                <w:rFonts w:asciiTheme="minorHAnsi" w:hAnsiTheme="minorHAnsi" w:cstheme="minorHAnsi"/>
                 <w:noProof/>
                 <w:webHidden/>
               </w:rPr>
@@ -3013,7 +3166,7 @@
               <w:tab w:val="right" w:leader="dot" w:pos="8778"/>
             </w:tabs>
             <w:rPr>
-              <w:rFonts w:asciiTheme="minorHAnsi" w:eastAsiaTheme="minorEastAsia" w:hAnsiTheme="minorHAnsi"/>
+              <w:rFonts w:asciiTheme="minorHAnsi" w:eastAsiaTheme="minorEastAsia" w:hAnsiTheme="minorHAnsi" w:cstheme="minorHAnsi"/>
               <w:noProof/>
               <w:sz w:val="22"/>
             </w:rPr>
@@ -3022,14 +3175,14 @@
             <w:r>
               <w:rPr>
                 <w:rStyle w:val="Hyperlink"/>
-                <w:rFonts w:cstheme="minorHAnsi"/>
+                <w:rFonts w:asciiTheme="minorHAnsi" w:hAnsiTheme="minorHAnsi" w:cstheme="minorHAnsi"/>
                 <w:noProof/>
               </w:rPr>
               <w:t>7.</w:t>
             </w:r>
             <w:r>
               <w:rPr>
-                <w:rFonts w:asciiTheme="minorHAnsi" w:eastAsiaTheme="minorEastAsia" w:hAnsiTheme="minorHAnsi"/>
+                <w:rFonts w:asciiTheme="minorHAnsi" w:eastAsiaTheme="minorEastAsia" w:hAnsiTheme="minorHAnsi" w:cstheme="minorHAnsi"/>
                 <w:noProof/>
                 <w:sz w:val="22"/>
               </w:rPr>
@@ -3038,13 +3191,14 @@
             <w:r>
               <w:rPr>
                 <w:rStyle w:val="Hyperlink"/>
-                <w:rFonts w:cstheme="minorHAnsi"/>
+                <w:rFonts w:asciiTheme="minorHAnsi" w:hAnsiTheme="minorHAnsi" w:cstheme="minorHAnsi"/>
                 <w:noProof/>
               </w:rPr>
               <w:t>Tạo file struts.xml</w:t>
             </w:r>
             <w:r>
               <w:rPr>
+                <w:rFonts w:asciiTheme="minorHAnsi" w:hAnsiTheme="minorHAnsi" w:cstheme="minorHAnsi"/>
                 <w:noProof/>
                 <w:webHidden/>
               </w:rPr>
@@ -3052,6 +3206,7 @@
             </w:r>
             <w:r>
               <w:rPr>
+                <w:rFonts w:asciiTheme="minorHAnsi" w:hAnsiTheme="minorHAnsi" w:cstheme="minorHAnsi"/>
                 <w:noProof/>
                 <w:webHidden/>
               </w:rPr>
@@ -3059,6 +3214,7 @@
             </w:r>
             <w:r>
               <w:rPr>
+                <w:rFonts w:asciiTheme="minorHAnsi" w:hAnsiTheme="minorHAnsi" w:cstheme="minorHAnsi"/>
                 <w:noProof/>
                 <w:webHidden/>
               </w:rPr>
@@ -3066,12 +3222,14 @@
             </w:r>
             <w:r>
               <w:rPr>
-                <w:noProof/>
-                <w:webHidden/>
-              </w:rPr>
-            </w:r>
-            <w:r>
-              <w:rPr>
+                <w:rFonts w:asciiTheme="minorHAnsi" w:hAnsiTheme="minorHAnsi" w:cstheme="minorHAnsi"/>
+                <w:noProof/>
+                <w:webHidden/>
+              </w:rPr>
+            </w:r>
+            <w:r>
+              <w:rPr>
+                <w:rFonts w:asciiTheme="minorHAnsi" w:hAnsiTheme="minorHAnsi" w:cstheme="minorHAnsi"/>
                 <w:noProof/>
                 <w:webHidden/>
               </w:rPr>
@@ -3079,6 +3237,7 @@
             </w:r>
             <w:r>
               <w:rPr>
+                <w:rFonts w:asciiTheme="minorHAnsi" w:hAnsiTheme="minorHAnsi" w:cstheme="minorHAnsi"/>
                 <w:noProof/>
                 <w:webHidden/>
               </w:rPr>
@@ -3086,6 +3245,7 @@
             </w:r>
             <w:r>
               <w:rPr>
+                <w:rFonts w:asciiTheme="minorHAnsi" w:hAnsiTheme="minorHAnsi" w:cstheme="minorHAnsi"/>
                 <w:noProof/>
                 <w:webHidden/>
               </w:rPr>
@@ -3101,7 +3261,7 @@
               <w:tab w:val="right" w:leader="dot" w:pos="8778"/>
             </w:tabs>
             <w:rPr>
-              <w:rFonts w:asciiTheme="minorHAnsi" w:eastAsiaTheme="minorEastAsia" w:hAnsiTheme="minorHAnsi"/>
+              <w:rFonts w:asciiTheme="minorHAnsi" w:eastAsiaTheme="minorEastAsia" w:hAnsiTheme="minorHAnsi" w:cstheme="minorHAnsi"/>
               <w:noProof/>
               <w:sz w:val="22"/>
             </w:rPr>
@@ -3110,14 +3270,14 @@
             <w:r>
               <w:rPr>
                 <w:rStyle w:val="Hyperlink"/>
-                <w:rFonts w:cstheme="minorHAnsi"/>
+                <w:rFonts w:asciiTheme="minorHAnsi" w:hAnsiTheme="minorHAnsi" w:cstheme="minorHAnsi"/>
                 <w:noProof/>
               </w:rPr>
               <w:t>8.</w:t>
             </w:r>
             <w:r>
               <w:rPr>
-                <w:rFonts w:asciiTheme="minorHAnsi" w:eastAsiaTheme="minorEastAsia" w:hAnsiTheme="minorHAnsi"/>
+                <w:rFonts w:asciiTheme="minorHAnsi" w:eastAsiaTheme="minorEastAsia" w:hAnsiTheme="minorHAnsi" w:cstheme="minorHAnsi"/>
                 <w:noProof/>
                 <w:sz w:val="22"/>
               </w:rPr>
@@ -3126,13 +3286,14 @@
             <w:r>
               <w:rPr>
                 <w:rStyle w:val="Hyperlink"/>
-                <w:rFonts w:cstheme="minorHAnsi"/>
+                <w:rFonts w:asciiTheme="minorHAnsi" w:hAnsiTheme="minorHAnsi" w:cstheme="minorHAnsi"/>
                 <w:noProof/>
               </w:rPr>
               <w:t>Tạo file web.xml</w:t>
             </w:r>
             <w:r>
               <w:rPr>
+                <w:rFonts w:asciiTheme="minorHAnsi" w:hAnsiTheme="minorHAnsi" w:cstheme="minorHAnsi"/>
                 <w:noProof/>
                 <w:webHidden/>
               </w:rPr>
@@ -3140,6 +3301,7 @@
             </w:r>
             <w:r>
               <w:rPr>
+                <w:rFonts w:asciiTheme="minorHAnsi" w:hAnsiTheme="minorHAnsi" w:cstheme="minorHAnsi"/>
                 <w:noProof/>
                 <w:webHidden/>
               </w:rPr>
@@ -3147,6 +3309,7 @@
             </w:r>
             <w:r>
               <w:rPr>
+                <w:rFonts w:asciiTheme="minorHAnsi" w:hAnsiTheme="minorHAnsi" w:cstheme="minorHAnsi"/>
                 <w:noProof/>
                 <w:webHidden/>
               </w:rPr>
@@ -3154,12 +3317,14 @@
             </w:r>
             <w:r>
               <w:rPr>
-                <w:noProof/>
-                <w:webHidden/>
-              </w:rPr>
-            </w:r>
-            <w:r>
-              <w:rPr>
+                <w:rFonts w:asciiTheme="minorHAnsi" w:hAnsiTheme="minorHAnsi" w:cstheme="minorHAnsi"/>
+                <w:noProof/>
+                <w:webHidden/>
+              </w:rPr>
+            </w:r>
+            <w:r>
+              <w:rPr>
+                <w:rFonts w:asciiTheme="minorHAnsi" w:hAnsiTheme="minorHAnsi" w:cstheme="minorHAnsi"/>
                 <w:noProof/>
                 <w:webHidden/>
               </w:rPr>
@@ -3167,6 +3332,7 @@
             </w:r>
             <w:r>
               <w:rPr>
+                <w:rFonts w:asciiTheme="minorHAnsi" w:hAnsiTheme="minorHAnsi" w:cstheme="minorHAnsi"/>
                 <w:noProof/>
                 <w:webHidden/>
               </w:rPr>
@@ -3174,6 +3340,7 @@
             </w:r>
             <w:r>
               <w:rPr>
+                <w:rFonts w:asciiTheme="minorHAnsi" w:hAnsiTheme="minorHAnsi" w:cstheme="minorHAnsi"/>
                 <w:noProof/>
                 <w:webHidden/>
               </w:rPr>
@@ -3189,7 +3356,7 @@
               <w:tab w:val="right" w:leader="dot" w:pos="8778"/>
             </w:tabs>
             <w:rPr>
-              <w:rFonts w:asciiTheme="minorHAnsi" w:eastAsiaTheme="minorEastAsia" w:hAnsiTheme="minorHAnsi"/>
+              <w:rFonts w:asciiTheme="minorHAnsi" w:eastAsiaTheme="minorEastAsia" w:hAnsiTheme="minorHAnsi" w:cstheme="minorHAnsi"/>
               <w:noProof/>
               <w:sz w:val="22"/>
             </w:rPr>
@@ -3198,14 +3365,14 @@
             <w:r>
               <w:rPr>
                 <w:rStyle w:val="Hyperlink"/>
-                <w:rFonts w:cstheme="minorHAnsi"/>
+                <w:rFonts w:asciiTheme="minorHAnsi" w:hAnsiTheme="minorHAnsi" w:cstheme="minorHAnsi"/>
                 <w:noProof/>
               </w:rPr>
               <w:t>9.</w:t>
             </w:r>
             <w:r>
               <w:rPr>
-                <w:rFonts w:asciiTheme="minorHAnsi" w:eastAsiaTheme="minorEastAsia" w:hAnsiTheme="minorHAnsi"/>
+                <w:rFonts w:asciiTheme="minorHAnsi" w:eastAsiaTheme="minorEastAsia" w:hAnsiTheme="minorHAnsi" w:cstheme="minorHAnsi"/>
                 <w:noProof/>
                 <w:sz w:val="22"/>
               </w:rPr>
@@ -3214,13 +3381,14 @@
             <w:r>
               <w:rPr>
                 <w:rStyle w:val="Hyperlink"/>
-                <w:rFonts w:cstheme="minorHAnsi"/>
+                <w:rFonts w:asciiTheme="minorHAnsi" w:hAnsiTheme="minorHAnsi" w:cstheme="minorHAnsi"/>
                 <w:noProof/>
               </w:rPr>
               <w:t>Cài đặt apache tomcat:</w:t>
             </w:r>
             <w:r>
               <w:rPr>
+                <w:rFonts w:asciiTheme="minorHAnsi" w:hAnsiTheme="minorHAnsi" w:cstheme="minorHAnsi"/>
                 <w:noProof/>
                 <w:webHidden/>
               </w:rPr>
@@ -3228,6 +3396,7 @@
             </w:r>
             <w:r>
               <w:rPr>
+                <w:rFonts w:asciiTheme="minorHAnsi" w:hAnsiTheme="minorHAnsi" w:cstheme="minorHAnsi"/>
                 <w:noProof/>
                 <w:webHidden/>
               </w:rPr>
@@ -3235,6 +3404,7 @@
             </w:r>
             <w:r>
               <w:rPr>
+                <w:rFonts w:asciiTheme="minorHAnsi" w:hAnsiTheme="minorHAnsi" w:cstheme="minorHAnsi"/>
                 <w:noProof/>
                 <w:webHidden/>
               </w:rPr>
@@ -3242,12 +3412,14 @@
             </w:r>
             <w:r>
               <w:rPr>
-                <w:noProof/>
-                <w:webHidden/>
-              </w:rPr>
-            </w:r>
-            <w:r>
-              <w:rPr>
+                <w:rFonts w:asciiTheme="minorHAnsi" w:hAnsiTheme="minorHAnsi" w:cstheme="minorHAnsi"/>
+                <w:noProof/>
+                <w:webHidden/>
+              </w:rPr>
+            </w:r>
+            <w:r>
+              <w:rPr>
+                <w:rFonts w:asciiTheme="minorHAnsi" w:hAnsiTheme="minorHAnsi" w:cstheme="minorHAnsi"/>
                 <w:noProof/>
                 <w:webHidden/>
               </w:rPr>
@@ -3255,6 +3427,7 @@
             </w:r>
             <w:r>
               <w:rPr>
+                <w:rFonts w:asciiTheme="minorHAnsi" w:hAnsiTheme="minorHAnsi" w:cstheme="minorHAnsi"/>
                 <w:noProof/>
                 <w:webHidden/>
               </w:rPr>
@@ -3262,6 +3435,7 @@
             </w:r>
             <w:r>
               <w:rPr>
+                <w:rFonts w:asciiTheme="minorHAnsi" w:hAnsiTheme="minorHAnsi" w:cstheme="minorHAnsi"/>
                 <w:noProof/>
                 <w:webHidden/>
               </w:rPr>
@@ -3277,7 +3451,7 @@
               <w:tab w:val="right" w:leader="dot" w:pos="8778"/>
             </w:tabs>
             <w:rPr>
-              <w:rFonts w:asciiTheme="minorHAnsi" w:eastAsiaTheme="minorEastAsia" w:hAnsiTheme="minorHAnsi"/>
+              <w:rFonts w:asciiTheme="minorHAnsi" w:eastAsiaTheme="minorEastAsia" w:hAnsiTheme="minorHAnsi" w:cstheme="minorHAnsi"/>
               <w:noProof/>
               <w:sz w:val="22"/>
             </w:rPr>
@@ -3286,13 +3460,14 @@
             <w:r>
               <w:rPr>
                 <w:rStyle w:val="Hyperlink"/>
+                <w:rFonts w:asciiTheme="minorHAnsi" w:hAnsiTheme="minorHAnsi" w:cstheme="minorHAnsi"/>
                 <w:noProof/>
               </w:rPr>
               <w:t>V.</w:t>
             </w:r>
             <w:r>
               <w:rPr>
-                <w:rFonts w:asciiTheme="minorHAnsi" w:eastAsiaTheme="minorEastAsia" w:hAnsiTheme="minorHAnsi"/>
+                <w:rFonts w:asciiTheme="minorHAnsi" w:eastAsiaTheme="minorEastAsia" w:hAnsiTheme="minorHAnsi" w:cstheme="minorHAnsi"/>
                 <w:noProof/>
                 <w:sz w:val="22"/>
               </w:rPr>
@@ -3301,12 +3476,14 @@
             <w:r>
               <w:rPr>
                 <w:rStyle w:val="Hyperlink"/>
+                <w:rFonts w:asciiTheme="minorHAnsi" w:hAnsiTheme="minorHAnsi" w:cstheme="minorHAnsi"/>
                 <w:noProof/>
               </w:rPr>
               <w:t>Cách sử dụng:</w:t>
             </w:r>
             <w:r>
               <w:rPr>
+                <w:rFonts w:asciiTheme="minorHAnsi" w:hAnsiTheme="minorHAnsi" w:cstheme="minorHAnsi"/>
                 <w:noProof/>
                 <w:webHidden/>
               </w:rPr>
@@ -3314,6 +3491,7 @@
             </w:r>
             <w:r>
               <w:rPr>
+                <w:rFonts w:asciiTheme="minorHAnsi" w:hAnsiTheme="minorHAnsi" w:cstheme="minorHAnsi"/>
                 <w:noProof/>
                 <w:webHidden/>
               </w:rPr>
@@ -3321,6 +3499,7 @@
             </w:r>
             <w:r>
               <w:rPr>
+                <w:rFonts w:asciiTheme="minorHAnsi" w:hAnsiTheme="minorHAnsi" w:cstheme="minorHAnsi"/>
                 <w:noProof/>
                 <w:webHidden/>
               </w:rPr>
@@ -3328,12 +3507,14 @@
             </w:r>
             <w:r>
               <w:rPr>
-                <w:noProof/>
-                <w:webHidden/>
-              </w:rPr>
-            </w:r>
-            <w:r>
-              <w:rPr>
+                <w:rFonts w:asciiTheme="minorHAnsi" w:hAnsiTheme="minorHAnsi" w:cstheme="minorHAnsi"/>
+                <w:noProof/>
+                <w:webHidden/>
+              </w:rPr>
+            </w:r>
+            <w:r>
+              <w:rPr>
+                <w:rFonts w:asciiTheme="minorHAnsi" w:hAnsiTheme="minorHAnsi" w:cstheme="minorHAnsi"/>
                 <w:noProof/>
                 <w:webHidden/>
               </w:rPr>
@@ -3341,6 +3522,7 @@
             </w:r>
             <w:r>
               <w:rPr>
+                <w:rFonts w:asciiTheme="minorHAnsi" w:hAnsiTheme="minorHAnsi" w:cstheme="minorHAnsi"/>
                 <w:noProof/>
                 <w:webHidden/>
               </w:rPr>
@@ -3348,6 +3530,7 @@
             </w:r>
             <w:r>
               <w:rPr>
+                <w:rFonts w:asciiTheme="minorHAnsi" w:hAnsiTheme="minorHAnsi" w:cstheme="minorHAnsi"/>
                 <w:noProof/>
                 <w:webHidden/>
               </w:rPr>
@@ -3363,7 +3546,7 @@
               <w:tab w:val="right" w:leader="dot" w:pos="8778"/>
             </w:tabs>
             <w:rPr>
-              <w:rFonts w:asciiTheme="minorHAnsi" w:eastAsiaTheme="minorEastAsia" w:hAnsiTheme="minorHAnsi"/>
+              <w:rFonts w:asciiTheme="minorHAnsi" w:eastAsiaTheme="minorEastAsia" w:hAnsiTheme="minorHAnsi" w:cstheme="minorHAnsi"/>
               <w:noProof/>
               <w:sz w:val="22"/>
             </w:rPr>
@@ -3372,14 +3555,14 @@
             <w:r>
               <w:rPr>
                 <w:rStyle w:val="Hyperlink"/>
-                <w:rFonts w:cstheme="minorHAnsi"/>
+                <w:rFonts w:asciiTheme="minorHAnsi" w:hAnsiTheme="minorHAnsi" w:cstheme="minorHAnsi"/>
                 <w:noProof/>
               </w:rPr>
               <w:t>1.</w:t>
             </w:r>
             <w:r>
               <w:rPr>
-                <w:rFonts w:asciiTheme="minorHAnsi" w:eastAsiaTheme="minorEastAsia" w:hAnsiTheme="minorHAnsi"/>
+                <w:rFonts w:asciiTheme="minorHAnsi" w:eastAsiaTheme="minorEastAsia" w:hAnsiTheme="minorHAnsi" w:cstheme="minorHAnsi"/>
                 <w:noProof/>
                 <w:sz w:val="22"/>
               </w:rPr>
@@ -3388,13 +3571,14 @@
             <w:r>
               <w:rPr>
                 <w:rStyle w:val="Hyperlink"/>
-                <w:rFonts w:cstheme="minorHAnsi"/>
+                <w:rFonts w:asciiTheme="minorHAnsi" w:hAnsiTheme="minorHAnsi" w:cstheme="minorHAnsi"/>
                 <w:noProof/>
               </w:rPr>
               <w:t>Đăng nhập (login)</w:t>
             </w:r>
             <w:r>
               <w:rPr>
+                <w:rFonts w:asciiTheme="minorHAnsi" w:hAnsiTheme="minorHAnsi" w:cstheme="minorHAnsi"/>
                 <w:noProof/>
                 <w:webHidden/>
               </w:rPr>
@@ -3402,6 +3586,7 @@
             </w:r>
             <w:r>
               <w:rPr>
+                <w:rFonts w:asciiTheme="minorHAnsi" w:hAnsiTheme="minorHAnsi" w:cstheme="minorHAnsi"/>
                 <w:noProof/>
                 <w:webHidden/>
               </w:rPr>
@@ -3409,6 +3594,7 @@
             </w:r>
             <w:r>
               <w:rPr>
+                <w:rFonts w:asciiTheme="minorHAnsi" w:hAnsiTheme="minorHAnsi" w:cstheme="minorHAnsi"/>
                 <w:noProof/>
                 <w:webHidden/>
               </w:rPr>
@@ -3416,12 +3602,14 @@
             </w:r>
             <w:r>
               <w:rPr>
-                <w:noProof/>
-                <w:webHidden/>
-              </w:rPr>
-            </w:r>
-            <w:r>
-              <w:rPr>
+                <w:rFonts w:asciiTheme="minorHAnsi" w:hAnsiTheme="minorHAnsi" w:cstheme="minorHAnsi"/>
+                <w:noProof/>
+                <w:webHidden/>
+              </w:rPr>
+            </w:r>
+            <w:r>
+              <w:rPr>
+                <w:rFonts w:asciiTheme="minorHAnsi" w:hAnsiTheme="minorHAnsi" w:cstheme="minorHAnsi"/>
                 <w:noProof/>
                 <w:webHidden/>
               </w:rPr>
@@ -3429,6 +3617,7 @@
             </w:r>
             <w:r>
               <w:rPr>
+                <w:rFonts w:asciiTheme="minorHAnsi" w:hAnsiTheme="minorHAnsi" w:cstheme="minorHAnsi"/>
                 <w:noProof/>
                 <w:webHidden/>
               </w:rPr>
@@ -3436,6 +3625,7 @@
             </w:r>
             <w:r>
               <w:rPr>
+                <w:rFonts w:asciiTheme="minorHAnsi" w:hAnsiTheme="minorHAnsi" w:cstheme="minorHAnsi"/>
                 <w:noProof/>
                 <w:webHidden/>
               </w:rPr>
@@ -3451,7 +3641,7 @@
               <w:tab w:val="right" w:leader="dot" w:pos="8778"/>
             </w:tabs>
             <w:rPr>
-              <w:rFonts w:asciiTheme="minorHAnsi" w:eastAsiaTheme="minorEastAsia" w:hAnsiTheme="minorHAnsi"/>
+              <w:rFonts w:asciiTheme="minorHAnsi" w:eastAsiaTheme="minorEastAsia" w:hAnsiTheme="minorHAnsi" w:cstheme="minorHAnsi"/>
               <w:noProof/>
               <w:sz w:val="22"/>
             </w:rPr>
@@ -3460,14 +3650,14 @@
             <w:r>
               <w:rPr>
                 <w:rStyle w:val="Hyperlink"/>
-                <w:rFonts w:cstheme="minorHAnsi"/>
+                <w:rFonts w:asciiTheme="minorHAnsi" w:hAnsiTheme="minorHAnsi" w:cstheme="minorHAnsi"/>
                 <w:noProof/>
               </w:rPr>
               <w:t>2.</w:t>
             </w:r>
             <w:r>
               <w:rPr>
-                <w:rFonts w:asciiTheme="minorHAnsi" w:eastAsiaTheme="minorEastAsia" w:hAnsiTheme="minorHAnsi"/>
+                <w:rFonts w:asciiTheme="minorHAnsi" w:eastAsiaTheme="minorEastAsia" w:hAnsiTheme="minorHAnsi" w:cstheme="minorHAnsi"/>
                 <w:noProof/>
                 <w:sz w:val="22"/>
               </w:rPr>
@@ -3476,13 +3666,14 @@
             <w:r>
               <w:rPr>
                 <w:rStyle w:val="Hyperlink"/>
-                <w:rFonts w:cstheme="minorHAnsi"/>
+                <w:rFonts w:asciiTheme="minorHAnsi" w:hAnsiTheme="minorHAnsi" w:cstheme="minorHAnsi"/>
                 <w:noProof/>
               </w:rPr>
               <w:t>Đăng kí (register)</w:t>
             </w:r>
             <w:r>
               <w:rPr>
+                <w:rFonts w:asciiTheme="minorHAnsi" w:hAnsiTheme="minorHAnsi" w:cstheme="minorHAnsi"/>
                 <w:noProof/>
                 <w:webHidden/>
               </w:rPr>
@@ -3490,6 +3681,7 @@
             </w:r>
             <w:r>
               <w:rPr>
+                <w:rFonts w:asciiTheme="minorHAnsi" w:hAnsiTheme="minorHAnsi" w:cstheme="minorHAnsi"/>
                 <w:noProof/>
                 <w:webHidden/>
               </w:rPr>
@@ -3497,6 +3689,7 @@
             </w:r>
             <w:r>
               <w:rPr>
+                <w:rFonts w:asciiTheme="minorHAnsi" w:hAnsiTheme="minorHAnsi" w:cstheme="minorHAnsi"/>
                 <w:noProof/>
                 <w:webHidden/>
               </w:rPr>
@@ -3504,12 +3697,14 @@
             </w:r>
             <w:r>
               <w:rPr>
-                <w:noProof/>
-                <w:webHidden/>
-              </w:rPr>
-            </w:r>
-            <w:r>
-              <w:rPr>
+                <w:rFonts w:asciiTheme="minorHAnsi" w:hAnsiTheme="minorHAnsi" w:cstheme="minorHAnsi"/>
+                <w:noProof/>
+                <w:webHidden/>
+              </w:rPr>
+            </w:r>
+            <w:r>
+              <w:rPr>
+                <w:rFonts w:asciiTheme="minorHAnsi" w:hAnsiTheme="minorHAnsi" w:cstheme="minorHAnsi"/>
                 <w:noProof/>
                 <w:webHidden/>
               </w:rPr>
@@ -3517,6 +3712,7 @@
             </w:r>
             <w:r>
               <w:rPr>
+                <w:rFonts w:asciiTheme="minorHAnsi" w:hAnsiTheme="minorHAnsi" w:cstheme="minorHAnsi"/>
                 <w:noProof/>
                 <w:webHidden/>
               </w:rPr>
@@ -3524,6 +3720,7 @@
             </w:r>
             <w:r>
               <w:rPr>
+                <w:rFonts w:asciiTheme="minorHAnsi" w:hAnsiTheme="minorHAnsi" w:cstheme="minorHAnsi"/>
                 <w:noProof/>
                 <w:webHidden/>
               </w:rPr>
@@ -3539,7 +3736,7 @@
               <w:tab w:val="right" w:leader="dot" w:pos="8778"/>
             </w:tabs>
             <w:rPr>
-              <w:rFonts w:asciiTheme="minorHAnsi" w:eastAsiaTheme="minorEastAsia" w:hAnsiTheme="minorHAnsi"/>
+              <w:rFonts w:asciiTheme="minorHAnsi" w:eastAsiaTheme="minorEastAsia" w:hAnsiTheme="minorHAnsi" w:cstheme="minorHAnsi"/>
               <w:noProof/>
               <w:sz w:val="22"/>
             </w:rPr>
@@ -3548,14 +3745,14 @@
             <w:r>
               <w:rPr>
                 <w:rStyle w:val="Hyperlink"/>
-                <w:rFonts w:cstheme="minorHAnsi"/>
+                <w:rFonts w:asciiTheme="minorHAnsi" w:hAnsiTheme="minorHAnsi" w:cstheme="minorHAnsi"/>
                 <w:noProof/>
               </w:rPr>
               <w:t>3.</w:t>
             </w:r>
             <w:r>
               <w:rPr>
-                <w:rFonts w:asciiTheme="minorHAnsi" w:eastAsiaTheme="minorEastAsia" w:hAnsiTheme="minorHAnsi"/>
+                <w:rFonts w:asciiTheme="minorHAnsi" w:eastAsiaTheme="minorEastAsia" w:hAnsiTheme="minorHAnsi" w:cstheme="minorHAnsi"/>
                 <w:noProof/>
                 <w:sz w:val="22"/>
               </w:rPr>
@@ -3564,13 +3761,14 @@
             <w:r>
               <w:rPr>
                 <w:rStyle w:val="Hyperlink"/>
-                <w:rFonts w:cstheme="minorHAnsi"/>
+                <w:rFonts w:asciiTheme="minorHAnsi" w:hAnsiTheme="minorHAnsi" w:cstheme="minorHAnsi"/>
                 <w:noProof/>
               </w:rPr>
               <w:t>Chia sẻ phòng (shares rooms)</w:t>
             </w:r>
             <w:r>
               <w:rPr>
+                <w:rFonts w:asciiTheme="minorHAnsi" w:hAnsiTheme="minorHAnsi" w:cstheme="minorHAnsi"/>
                 <w:noProof/>
                 <w:webHidden/>
               </w:rPr>
@@ -3578,6 +3776,7 @@
             </w:r>
             <w:r>
               <w:rPr>
+                <w:rFonts w:asciiTheme="minorHAnsi" w:hAnsiTheme="minorHAnsi" w:cstheme="minorHAnsi"/>
                 <w:noProof/>
                 <w:webHidden/>
               </w:rPr>
@@ -3585,6 +3784,7 @@
             </w:r>
             <w:r>
               <w:rPr>
+                <w:rFonts w:asciiTheme="minorHAnsi" w:hAnsiTheme="minorHAnsi" w:cstheme="minorHAnsi"/>
                 <w:noProof/>
                 <w:webHidden/>
               </w:rPr>
@@ -3592,12 +3792,14 @@
             </w:r>
             <w:r>
               <w:rPr>
-                <w:noProof/>
-                <w:webHidden/>
-              </w:rPr>
-            </w:r>
-            <w:r>
-              <w:rPr>
+                <w:rFonts w:asciiTheme="minorHAnsi" w:hAnsiTheme="minorHAnsi" w:cstheme="minorHAnsi"/>
+                <w:noProof/>
+                <w:webHidden/>
+              </w:rPr>
+            </w:r>
+            <w:r>
+              <w:rPr>
+                <w:rFonts w:asciiTheme="minorHAnsi" w:hAnsiTheme="minorHAnsi" w:cstheme="minorHAnsi"/>
                 <w:noProof/>
                 <w:webHidden/>
               </w:rPr>
@@ -3605,6 +3807,7 @@
             </w:r>
             <w:r>
               <w:rPr>
+                <w:rFonts w:asciiTheme="minorHAnsi" w:hAnsiTheme="minorHAnsi" w:cstheme="minorHAnsi"/>
                 <w:noProof/>
                 <w:webHidden/>
               </w:rPr>
@@ -3612,6 +3815,7 @@
             </w:r>
             <w:r>
               <w:rPr>
+                <w:rFonts w:asciiTheme="minorHAnsi" w:hAnsiTheme="minorHAnsi" w:cstheme="minorHAnsi"/>
                 <w:noProof/>
                 <w:webHidden/>
               </w:rPr>
@@ -3627,7 +3831,7 @@
               <w:tab w:val="right" w:leader="dot" w:pos="8778"/>
             </w:tabs>
             <w:rPr>
-              <w:rFonts w:asciiTheme="minorHAnsi" w:eastAsiaTheme="minorEastAsia" w:hAnsiTheme="minorHAnsi"/>
+              <w:rFonts w:asciiTheme="minorHAnsi" w:eastAsiaTheme="minorEastAsia" w:hAnsiTheme="minorHAnsi" w:cstheme="minorHAnsi"/>
               <w:noProof/>
               <w:sz w:val="22"/>
             </w:rPr>
@@ -3636,14 +3840,14 @@
             <w:r>
               <w:rPr>
                 <w:rStyle w:val="Hyperlink"/>
-                <w:rFonts w:cstheme="minorHAnsi"/>
+                <w:rFonts w:asciiTheme="minorHAnsi" w:hAnsiTheme="minorHAnsi" w:cstheme="minorHAnsi"/>
                 <w:noProof/>
               </w:rPr>
               <w:t>4.</w:t>
             </w:r>
             <w:r>
               <w:rPr>
-                <w:rFonts w:asciiTheme="minorHAnsi" w:eastAsiaTheme="minorEastAsia" w:hAnsiTheme="minorHAnsi"/>
+                <w:rFonts w:asciiTheme="minorHAnsi" w:eastAsiaTheme="minorEastAsia" w:hAnsiTheme="minorHAnsi" w:cstheme="minorHAnsi"/>
                 <w:noProof/>
                 <w:sz w:val="22"/>
               </w:rPr>
@@ -3652,13 +3856,14 @@
             <w:r>
               <w:rPr>
                 <w:rStyle w:val="Hyperlink"/>
-                <w:rFonts w:cstheme="minorHAnsi"/>
+                <w:rFonts w:asciiTheme="minorHAnsi" w:hAnsiTheme="minorHAnsi" w:cstheme="minorHAnsi"/>
                 <w:noProof/>
               </w:rPr>
               <w:t>Thông tin chi tiết phòng (room’s details)</w:t>
             </w:r>
             <w:r>
               <w:rPr>
+                <w:rFonts w:asciiTheme="minorHAnsi" w:hAnsiTheme="minorHAnsi" w:cstheme="minorHAnsi"/>
                 <w:noProof/>
                 <w:webHidden/>
               </w:rPr>
@@ -3666,6 +3871,7 @@
             </w:r>
             <w:r>
               <w:rPr>
+                <w:rFonts w:asciiTheme="minorHAnsi" w:hAnsiTheme="minorHAnsi" w:cstheme="minorHAnsi"/>
                 <w:noProof/>
                 <w:webHidden/>
               </w:rPr>
@@ -3673,6 +3879,7 @@
             </w:r>
             <w:r>
               <w:rPr>
+                <w:rFonts w:asciiTheme="minorHAnsi" w:hAnsiTheme="minorHAnsi" w:cstheme="minorHAnsi"/>
                 <w:noProof/>
                 <w:webHidden/>
               </w:rPr>
@@ -3680,12 +3887,14 @@
             </w:r>
             <w:r>
               <w:rPr>
-                <w:noProof/>
-                <w:webHidden/>
-              </w:rPr>
-            </w:r>
-            <w:r>
-              <w:rPr>
+                <w:rFonts w:asciiTheme="minorHAnsi" w:hAnsiTheme="minorHAnsi" w:cstheme="minorHAnsi"/>
+                <w:noProof/>
+                <w:webHidden/>
+              </w:rPr>
+            </w:r>
+            <w:r>
+              <w:rPr>
+                <w:rFonts w:asciiTheme="minorHAnsi" w:hAnsiTheme="minorHAnsi" w:cstheme="minorHAnsi"/>
                 <w:noProof/>
                 <w:webHidden/>
               </w:rPr>
@@ -3693,6 +3902,7 @@
             </w:r>
             <w:r>
               <w:rPr>
+                <w:rFonts w:asciiTheme="minorHAnsi" w:hAnsiTheme="minorHAnsi" w:cstheme="minorHAnsi"/>
                 <w:noProof/>
                 <w:webHidden/>
               </w:rPr>
@@ -3700,6 +3910,7 @@
             </w:r>
             <w:r>
               <w:rPr>
+                <w:rFonts w:asciiTheme="minorHAnsi" w:hAnsiTheme="minorHAnsi" w:cstheme="minorHAnsi"/>
                 <w:noProof/>
                 <w:webHidden/>
               </w:rPr>
@@ -3715,7 +3926,7 @@
               <w:tab w:val="right" w:leader="dot" w:pos="8778"/>
             </w:tabs>
             <w:rPr>
-              <w:rFonts w:asciiTheme="minorHAnsi" w:eastAsiaTheme="minorEastAsia" w:hAnsiTheme="minorHAnsi"/>
+              <w:rFonts w:asciiTheme="minorHAnsi" w:eastAsiaTheme="minorEastAsia" w:hAnsiTheme="minorHAnsi" w:cstheme="minorHAnsi"/>
               <w:noProof/>
               <w:sz w:val="22"/>
             </w:rPr>
@@ -3724,14 +3935,14 @@
             <w:r>
               <w:rPr>
                 <w:rStyle w:val="Hyperlink"/>
-                <w:rFonts w:cstheme="minorHAnsi"/>
+                <w:rFonts w:asciiTheme="minorHAnsi" w:hAnsiTheme="minorHAnsi" w:cstheme="minorHAnsi"/>
                 <w:noProof/>
               </w:rPr>
               <w:t>5.</w:t>
             </w:r>
             <w:r>
               <w:rPr>
-                <w:rFonts w:asciiTheme="minorHAnsi" w:eastAsiaTheme="minorEastAsia" w:hAnsiTheme="minorHAnsi"/>
+                <w:rFonts w:asciiTheme="minorHAnsi" w:eastAsiaTheme="minorEastAsia" w:hAnsiTheme="minorHAnsi" w:cstheme="minorHAnsi"/>
                 <w:noProof/>
                 <w:sz w:val="22"/>
               </w:rPr>
@@ -3740,13 +3951,14 @@
             <w:r>
               <w:rPr>
                 <w:rStyle w:val="Hyperlink"/>
-                <w:rFonts w:cstheme="minorHAnsi"/>
+                <w:rFonts w:asciiTheme="minorHAnsi" w:hAnsiTheme="minorHAnsi" w:cstheme="minorHAnsi"/>
                 <w:noProof/>
               </w:rPr>
               <w:t>Cập nhật thông tin cá nhân (profile)</w:t>
             </w:r>
             <w:r>
               <w:rPr>
+                <w:rFonts w:asciiTheme="minorHAnsi" w:hAnsiTheme="minorHAnsi" w:cstheme="minorHAnsi"/>
                 <w:noProof/>
                 <w:webHidden/>
               </w:rPr>
@@ -3754,6 +3966,7 @@
             </w:r>
             <w:r>
               <w:rPr>
+                <w:rFonts w:asciiTheme="minorHAnsi" w:hAnsiTheme="minorHAnsi" w:cstheme="minorHAnsi"/>
                 <w:noProof/>
                 <w:webHidden/>
               </w:rPr>
@@ -3761,6 +3974,7 @@
             </w:r>
             <w:r>
               <w:rPr>
+                <w:rFonts w:asciiTheme="minorHAnsi" w:hAnsiTheme="minorHAnsi" w:cstheme="minorHAnsi"/>
                 <w:noProof/>
                 <w:webHidden/>
               </w:rPr>
@@ -3768,12 +3982,14 @@
             </w:r>
             <w:r>
               <w:rPr>
-                <w:noProof/>
-                <w:webHidden/>
-              </w:rPr>
-            </w:r>
-            <w:r>
-              <w:rPr>
+                <w:rFonts w:asciiTheme="minorHAnsi" w:hAnsiTheme="minorHAnsi" w:cstheme="minorHAnsi"/>
+                <w:noProof/>
+                <w:webHidden/>
+              </w:rPr>
+            </w:r>
+            <w:r>
+              <w:rPr>
+                <w:rFonts w:asciiTheme="minorHAnsi" w:hAnsiTheme="minorHAnsi" w:cstheme="minorHAnsi"/>
                 <w:noProof/>
                 <w:webHidden/>
               </w:rPr>
@@ -3781,6 +3997,7 @@
             </w:r>
             <w:r>
               <w:rPr>
+                <w:rFonts w:asciiTheme="minorHAnsi" w:hAnsiTheme="minorHAnsi" w:cstheme="minorHAnsi"/>
                 <w:noProof/>
                 <w:webHidden/>
               </w:rPr>
@@ -3788,6 +4005,7 @@
             </w:r>
             <w:r>
               <w:rPr>
+                <w:rFonts w:asciiTheme="minorHAnsi" w:hAnsiTheme="minorHAnsi" w:cstheme="minorHAnsi"/>
                 <w:noProof/>
                 <w:webHidden/>
               </w:rPr>
@@ -3803,7 +4021,7 @@
               <w:tab w:val="right" w:leader="dot" w:pos="8778"/>
             </w:tabs>
             <w:rPr>
-              <w:rFonts w:asciiTheme="minorHAnsi" w:eastAsiaTheme="minorEastAsia" w:hAnsiTheme="minorHAnsi"/>
+              <w:rFonts w:asciiTheme="minorHAnsi" w:eastAsiaTheme="minorEastAsia" w:hAnsiTheme="minorHAnsi" w:cstheme="minorHAnsi"/>
               <w:noProof/>
               <w:sz w:val="22"/>
             </w:rPr>
@@ -3812,14 +4030,14 @@
             <w:r>
               <w:rPr>
                 <w:rStyle w:val="Hyperlink"/>
-                <w:rFonts w:cstheme="minorHAnsi"/>
+                <w:rFonts w:asciiTheme="minorHAnsi" w:hAnsiTheme="minorHAnsi" w:cstheme="minorHAnsi"/>
                 <w:noProof/>
               </w:rPr>
               <w:t>6.</w:t>
             </w:r>
             <w:r>
               <w:rPr>
-                <w:rFonts w:asciiTheme="minorHAnsi" w:eastAsiaTheme="minorEastAsia" w:hAnsiTheme="minorHAnsi"/>
+                <w:rFonts w:asciiTheme="minorHAnsi" w:eastAsiaTheme="minorEastAsia" w:hAnsiTheme="minorHAnsi" w:cstheme="minorHAnsi"/>
                 <w:noProof/>
                 <w:sz w:val="22"/>
               </w:rPr>
@@ -3828,13 +4046,14 @@
             <w:r>
               <w:rPr>
                 <w:rStyle w:val="Hyperlink"/>
-                <w:rFonts w:cstheme="minorHAnsi"/>
+                <w:rFonts w:asciiTheme="minorHAnsi" w:hAnsiTheme="minorHAnsi" w:cstheme="minorHAnsi"/>
                 <w:noProof/>
               </w:rPr>
               <w:t>Quản lý người dùng (user management)</w:t>
             </w:r>
             <w:r>
               <w:rPr>
+                <w:rFonts w:asciiTheme="minorHAnsi" w:hAnsiTheme="minorHAnsi" w:cstheme="minorHAnsi"/>
                 <w:noProof/>
                 <w:webHidden/>
               </w:rPr>
@@ -3842,6 +4061,7 @@
             </w:r>
             <w:r>
               <w:rPr>
+                <w:rFonts w:asciiTheme="minorHAnsi" w:hAnsiTheme="minorHAnsi" w:cstheme="minorHAnsi"/>
                 <w:noProof/>
                 <w:webHidden/>
               </w:rPr>
@@ -3849,6 +4069,7 @@
             </w:r>
             <w:r>
               <w:rPr>
+                <w:rFonts w:asciiTheme="minorHAnsi" w:hAnsiTheme="minorHAnsi" w:cstheme="minorHAnsi"/>
                 <w:noProof/>
                 <w:webHidden/>
               </w:rPr>
@@ -3856,12 +4077,14 @@
             </w:r>
             <w:r>
               <w:rPr>
-                <w:noProof/>
-                <w:webHidden/>
-              </w:rPr>
-            </w:r>
-            <w:r>
-              <w:rPr>
+                <w:rFonts w:asciiTheme="minorHAnsi" w:hAnsiTheme="minorHAnsi" w:cstheme="minorHAnsi"/>
+                <w:noProof/>
+                <w:webHidden/>
+              </w:rPr>
+            </w:r>
+            <w:r>
+              <w:rPr>
+                <w:rFonts w:asciiTheme="minorHAnsi" w:hAnsiTheme="minorHAnsi" w:cstheme="minorHAnsi"/>
                 <w:noProof/>
                 <w:webHidden/>
               </w:rPr>
@@ -3869,6 +4092,7 @@
             </w:r>
             <w:r>
               <w:rPr>
+                <w:rFonts w:asciiTheme="minorHAnsi" w:hAnsiTheme="minorHAnsi" w:cstheme="minorHAnsi"/>
                 <w:noProof/>
                 <w:webHidden/>
               </w:rPr>
@@ -3876,6 +4100,7 @@
             </w:r>
             <w:r>
               <w:rPr>
+                <w:rFonts w:asciiTheme="minorHAnsi" w:hAnsiTheme="minorHAnsi" w:cstheme="minorHAnsi"/>
                 <w:noProof/>
                 <w:webHidden/>
               </w:rPr>
@@ -3891,7 +4116,7 @@
               <w:tab w:val="right" w:leader="dot" w:pos="8778"/>
             </w:tabs>
             <w:rPr>
-              <w:rFonts w:asciiTheme="minorHAnsi" w:eastAsiaTheme="minorEastAsia" w:hAnsiTheme="minorHAnsi"/>
+              <w:rFonts w:asciiTheme="minorHAnsi" w:eastAsiaTheme="minorEastAsia" w:hAnsiTheme="minorHAnsi" w:cstheme="minorHAnsi"/>
               <w:noProof/>
               <w:sz w:val="22"/>
             </w:rPr>
@@ -3900,13 +4125,14 @@
             <w:r>
               <w:rPr>
                 <w:rStyle w:val="Hyperlink"/>
+                <w:rFonts w:asciiTheme="minorHAnsi" w:hAnsiTheme="minorHAnsi" w:cstheme="minorHAnsi"/>
                 <w:noProof/>
               </w:rPr>
               <w:t>VI.</w:t>
             </w:r>
             <w:r>
               <w:rPr>
-                <w:rFonts w:asciiTheme="minorHAnsi" w:eastAsiaTheme="minorEastAsia" w:hAnsiTheme="minorHAnsi"/>
+                <w:rFonts w:asciiTheme="minorHAnsi" w:eastAsiaTheme="minorEastAsia" w:hAnsiTheme="minorHAnsi" w:cstheme="minorHAnsi"/>
                 <w:noProof/>
                 <w:sz w:val="22"/>
               </w:rPr>
@@ -3915,12 +4141,14 @@
             <w:r>
               <w:rPr>
                 <w:rStyle w:val="Hyperlink"/>
+                <w:rFonts w:asciiTheme="minorHAnsi" w:hAnsiTheme="minorHAnsi" w:cstheme="minorHAnsi"/>
                 <w:noProof/>
               </w:rPr>
               <w:t>Kết luận và định hướng phát triển</w:t>
             </w:r>
             <w:r>
               <w:rPr>
+                <w:rFonts w:asciiTheme="minorHAnsi" w:hAnsiTheme="minorHAnsi" w:cstheme="minorHAnsi"/>
                 <w:noProof/>
                 <w:webHidden/>
               </w:rPr>
@@ -3928,6 +4156,7 @@
             </w:r>
             <w:r>
               <w:rPr>
+                <w:rFonts w:asciiTheme="minorHAnsi" w:hAnsiTheme="minorHAnsi" w:cstheme="minorHAnsi"/>
                 <w:noProof/>
                 <w:webHidden/>
               </w:rPr>
@@ -3935,6 +4164,7 @@
             </w:r>
             <w:r>
               <w:rPr>
+                <w:rFonts w:asciiTheme="minorHAnsi" w:hAnsiTheme="minorHAnsi" w:cstheme="minorHAnsi"/>
                 <w:noProof/>
                 <w:webHidden/>
               </w:rPr>
@@ -3942,12 +4172,14 @@
             </w:r>
             <w:r>
               <w:rPr>
-                <w:noProof/>
-                <w:webHidden/>
-              </w:rPr>
-            </w:r>
-            <w:r>
-              <w:rPr>
+                <w:rFonts w:asciiTheme="minorHAnsi" w:hAnsiTheme="minorHAnsi" w:cstheme="minorHAnsi"/>
+                <w:noProof/>
+                <w:webHidden/>
+              </w:rPr>
+            </w:r>
+            <w:r>
+              <w:rPr>
+                <w:rFonts w:asciiTheme="minorHAnsi" w:hAnsiTheme="minorHAnsi" w:cstheme="minorHAnsi"/>
                 <w:noProof/>
                 <w:webHidden/>
               </w:rPr>
@@ -3955,6 +4187,7 @@
             </w:r>
             <w:r>
               <w:rPr>
+                <w:rFonts w:asciiTheme="minorHAnsi" w:hAnsiTheme="minorHAnsi" w:cstheme="minorHAnsi"/>
                 <w:noProof/>
                 <w:webHidden/>
               </w:rPr>
@@ -3962,6 +4195,7 @@
             </w:r>
             <w:r>
               <w:rPr>
+                <w:rFonts w:asciiTheme="minorHAnsi" w:hAnsiTheme="minorHAnsi" w:cstheme="minorHAnsi"/>
                 <w:noProof/>
                 <w:webHidden/>
               </w:rPr>
@@ -3977,7 +4211,7 @@
               <w:tab w:val="right" w:leader="dot" w:pos="8778"/>
             </w:tabs>
             <w:rPr>
-              <w:rFonts w:asciiTheme="minorHAnsi" w:eastAsiaTheme="minorEastAsia" w:hAnsiTheme="minorHAnsi"/>
+              <w:rFonts w:asciiTheme="minorHAnsi" w:eastAsiaTheme="minorEastAsia" w:hAnsiTheme="minorHAnsi" w:cstheme="minorHAnsi"/>
               <w:noProof/>
               <w:sz w:val="22"/>
             </w:rPr>
@@ -3986,13 +4220,14 @@
             <w:r>
               <w:rPr>
                 <w:rStyle w:val="Hyperlink"/>
+                <w:rFonts w:asciiTheme="minorHAnsi" w:hAnsiTheme="minorHAnsi" w:cstheme="minorHAnsi"/>
                 <w:noProof/>
               </w:rPr>
               <w:t>VII.</w:t>
             </w:r>
             <w:r>
               <w:rPr>
-                <w:rFonts w:asciiTheme="minorHAnsi" w:eastAsiaTheme="minorEastAsia" w:hAnsiTheme="minorHAnsi"/>
+                <w:rFonts w:asciiTheme="minorHAnsi" w:eastAsiaTheme="minorEastAsia" w:hAnsiTheme="minorHAnsi" w:cstheme="minorHAnsi"/>
                 <w:noProof/>
                 <w:sz w:val="22"/>
               </w:rPr>
@@ -4001,12 +4236,14 @@
             <w:r>
               <w:rPr>
                 <w:rStyle w:val="Hyperlink"/>
+                <w:rFonts w:asciiTheme="minorHAnsi" w:hAnsiTheme="minorHAnsi" w:cstheme="minorHAnsi"/>
                 <w:noProof/>
               </w:rPr>
               <w:t>Tài liệu tham khảo</w:t>
             </w:r>
             <w:r>
               <w:rPr>
+                <w:rFonts w:asciiTheme="minorHAnsi" w:hAnsiTheme="minorHAnsi" w:cstheme="minorHAnsi"/>
                 <w:noProof/>
                 <w:webHidden/>
               </w:rPr>
@@ -4014,6 +4251,7 @@
             </w:r>
             <w:r>
               <w:rPr>
+                <w:rFonts w:asciiTheme="minorHAnsi" w:hAnsiTheme="minorHAnsi" w:cstheme="minorHAnsi"/>
                 <w:noProof/>
                 <w:webHidden/>
               </w:rPr>
@@ -4021,6 +4259,7 @@
             </w:r>
             <w:r>
               <w:rPr>
+                <w:rFonts w:asciiTheme="minorHAnsi" w:hAnsiTheme="minorHAnsi" w:cstheme="minorHAnsi"/>
                 <w:noProof/>
                 <w:webHidden/>
               </w:rPr>
@@ -4028,12 +4267,14 @@
             </w:r>
             <w:r>
               <w:rPr>
-                <w:noProof/>
-                <w:webHidden/>
-              </w:rPr>
-            </w:r>
-            <w:r>
-              <w:rPr>
+                <w:rFonts w:asciiTheme="minorHAnsi" w:hAnsiTheme="minorHAnsi" w:cstheme="minorHAnsi"/>
+                <w:noProof/>
+                <w:webHidden/>
+              </w:rPr>
+            </w:r>
+            <w:r>
+              <w:rPr>
+                <w:rFonts w:asciiTheme="minorHAnsi" w:hAnsiTheme="minorHAnsi" w:cstheme="minorHAnsi"/>
                 <w:noProof/>
                 <w:webHidden/>
               </w:rPr>
@@ -4041,6 +4282,7 @@
             </w:r>
             <w:r>
               <w:rPr>
+                <w:rFonts w:asciiTheme="minorHAnsi" w:hAnsiTheme="minorHAnsi" w:cstheme="minorHAnsi"/>
                 <w:noProof/>
                 <w:webHidden/>
               </w:rPr>
@@ -4048,6 +4290,7 @@
             </w:r>
             <w:r>
               <w:rPr>
+                <w:rFonts w:asciiTheme="minorHAnsi" w:hAnsiTheme="minorHAnsi" w:cstheme="minorHAnsi"/>
                 <w:noProof/>
                 <w:webHidden/>
               </w:rPr>
@@ -4060,6 +4303,16 @@
             <w:rPr>
               <w:rFonts w:asciiTheme="minorHAnsi" w:hAnsiTheme="minorHAnsi" w:cstheme="minorHAnsi"/>
             </w:rPr>
+            <w:sectPr>
+              <w:footerReference w:type="default" r:id="rId9"/>
+              <w:footerReference w:type="first" r:id="rId10"/>
+              <w:pgSz w:w="11907" w:h="16840" w:code="9"/>
+              <w:pgMar w:top="1418" w:right="1134" w:bottom="1418" w:left="1985" w:header="720" w:footer="720" w:gutter="0"/>
+              <w:pgNumType w:start="0"/>
+              <w:cols w:space="720"/>
+              <w:titlePg/>
+              <w:docGrid w:linePitch="360"/>
+            </w:sectPr>
           </w:pPr>
           <w:r>
             <w:rPr>
@@ -4075,23 +4328,6 @@
         </w:p>
       </w:sdtContent>
     </w:sdt>
-    <w:p>
-      <w:pPr>
-        <w:rPr>
-          <w:rFonts w:asciiTheme="minorHAnsi" w:hAnsiTheme="minorHAnsi" w:cstheme="minorHAnsi"/>
-        </w:rPr>
-        <w:sectPr>
-          <w:footerReference w:type="default" r:id="rId9"/>
-          <w:footerReference w:type="first" r:id="rId10"/>
-          <w:pgSz w:w="11907" w:h="16840" w:code="9"/>
-          <w:pgMar w:top="1418" w:right="1134" w:bottom="1418" w:left="1985" w:header="720" w:footer="720" w:gutter="0"/>
-          <w:pgNumType w:start="0"/>
-          <w:cols w:space="720"/>
-          <w:titlePg/>
-          <w:docGrid w:linePitch="360"/>
-        </w:sectPr>
-      </w:pPr>
-    </w:p>
     <w:p>
       <w:pPr>
         <w:pStyle w:val="Heading1"/>
@@ -9653,8 +9889,6 @@
         <w:lastRenderedPageBreak/>
         <w:t>Cách sử dụng</w:t>
       </w:r>
-      <w:bookmarkStart w:id="20" w:name="_GoBack"/>
-      <w:bookmarkEnd w:id="20"/>
       <w:r>
         <w:t>:</w:t>
       </w:r>
@@ -9668,7 +9902,7 @@
           <w:numId w:val="14"/>
         </w:numPr>
       </w:pPr>
-      <w:bookmarkStart w:id="21" w:name="_Toc62458510"/>
+      <w:bookmarkStart w:id="20" w:name="_Toc62458510"/>
       <w:r>
         <w:t>Đăng nhậ</w:t>
       </w:r>
@@ -9678,7 +9912,7 @@
       <w:r>
         <w:t xml:space="preserve"> (login)</w:t>
       </w:r>
-      <w:bookmarkEnd w:id="21"/>
+      <w:bookmarkEnd w:id="20"/>
     </w:p>
     <w:p>
       <w:pPr>
@@ -9755,11 +9989,11 @@
       <w:pPr>
         <w:pStyle w:val="Heading2"/>
       </w:pPr>
-      <w:bookmarkStart w:id="22" w:name="_Toc62458511"/>
+      <w:bookmarkStart w:id="21" w:name="_Toc62458511"/>
       <w:r>
         <w:t>Đăng kí (register)</w:t>
       </w:r>
-      <w:bookmarkEnd w:id="22"/>
+      <w:bookmarkEnd w:id="21"/>
     </w:p>
     <w:p>
       <w:pPr>
@@ -9881,7 +10115,7 @@
       <w:pPr>
         <w:pStyle w:val="Heading2"/>
       </w:pPr>
-      <w:bookmarkStart w:id="23" w:name="_Toc62458512"/>
+      <w:bookmarkStart w:id="22" w:name="_Toc62458512"/>
       <w:r>
         <w:lastRenderedPageBreak/>
         <w:t>Chia sẻ</w:t>
@@ -9892,7 +10126,7 @@
       <w:r>
         <w:t xml:space="preserve"> (shares rooms)</w:t>
       </w:r>
-      <w:bookmarkEnd w:id="23"/>
+      <w:bookmarkEnd w:id="22"/>
     </w:p>
     <w:p>
       <w:pPr>
@@ -9975,11 +10209,11 @@
       <w:pPr>
         <w:pStyle w:val="Heading2"/>
       </w:pPr>
-      <w:bookmarkStart w:id="24" w:name="_Toc62458513"/>
+      <w:bookmarkStart w:id="23" w:name="_Toc62458513"/>
       <w:r>
         <w:t>Thông tin chi tiết phòng (room’s details)</w:t>
       </w:r>
-      <w:bookmarkEnd w:id="24"/>
+      <w:bookmarkEnd w:id="23"/>
     </w:p>
     <w:p>
       <w:pPr>
@@ -10121,12 +10355,12 @@
       <w:pPr>
         <w:pStyle w:val="Heading2"/>
       </w:pPr>
-      <w:bookmarkStart w:id="25" w:name="_Toc62458514"/>
+      <w:bookmarkStart w:id="24" w:name="_Toc62458514"/>
       <w:r>
         <w:lastRenderedPageBreak/>
         <w:t>Cập nhật thông tin cá nhân (profile)</w:t>
       </w:r>
-      <w:bookmarkEnd w:id="25"/>
+      <w:bookmarkEnd w:id="24"/>
     </w:p>
     <w:p>
       <w:pPr>
@@ -10212,11 +10446,11 @@
       <w:pPr>
         <w:pStyle w:val="Heading2"/>
       </w:pPr>
-      <w:bookmarkStart w:id="26" w:name="_Toc62458515"/>
+      <w:bookmarkStart w:id="25" w:name="_Toc62458515"/>
       <w:r>
         <w:t>Quản lý người dùng (user management)</w:t>
       </w:r>
-      <w:bookmarkEnd w:id="26"/>
+      <w:bookmarkEnd w:id="25"/>
     </w:p>
     <w:p>
       <w:pPr>
@@ -11063,184 +11297,189 @@
       <w:pPr>
         <w:pStyle w:val="Heading1"/>
       </w:pPr>
-      <w:bookmarkStart w:id="27" w:name="_Toc62458516"/>
+      <w:bookmarkStart w:id="26" w:name="_Toc62458516"/>
       <w:r>
         <w:t>Kết luận và định hướng phát triển</w:t>
       </w:r>
+      <w:bookmarkEnd w:id="26"/>
+    </w:p>
+    <w:p>
+      <w:pPr>
+        <w:jc w:val="both"/>
+        <w:rPr>
+          <w:rFonts w:asciiTheme="minorHAnsi" w:hAnsiTheme="minorHAnsi" w:cstheme="minorHAnsi"/>
+        </w:rPr>
+      </w:pPr>
+      <w:r>
+        <w:rPr>
+          <w:rFonts w:asciiTheme="minorHAnsi" w:hAnsiTheme="minorHAnsi" w:cstheme="minorHAnsi"/>
+        </w:rPr>
+        <w:t>Struts 2 là một framework mã nguồn mở dùng cho việc tạo các ứng dụng web bằng Java vô cùng hiệu quả. Nó giúp cho lập trình viên rút ngắn thời gian</w:t>
+      </w:r>
+      <w:r>
+        <w:rPr>
+          <w:rFonts w:asciiTheme="minorHAnsi" w:hAnsiTheme="minorHAnsi" w:cstheme="minorHAnsi"/>
+        </w:rPr>
+        <w:t xml:space="preserve"> làm việc, cũng như quản lý code 1 cách tốt hơn </w:t>
+      </w:r>
+      <w:r>
+        <w:rPr>
+          <w:rFonts w:asciiTheme="minorHAnsi" w:hAnsiTheme="minorHAnsi" w:cstheme="minorHAnsi"/>
+        </w:rPr>
+        <w:t>làm</w:t>
+      </w:r>
+      <w:r>
+        <w:rPr>
+          <w:rFonts w:asciiTheme="minorHAnsi" w:hAnsiTheme="minorHAnsi" w:cstheme="minorHAnsi"/>
+        </w:rPr>
+        <w:t xml:space="preserve"> tăng hiệu xuất làm việc, chất lượng sản phẩm.</w:t>
+      </w:r>
+    </w:p>
+    <w:p>
+      <w:pPr>
+        <w:jc w:val="both"/>
+        <w:rPr>
+          <w:rFonts w:asciiTheme="minorHAnsi" w:hAnsiTheme="minorHAnsi" w:cstheme="minorHAnsi"/>
+        </w:rPr>
+      </w:pPr>
+      <w:r>
+        <w:rPr>
+          <w:rFonts w:asciiTheme="minorHAnsi" w:hAnsiTheme="minorHAnsi" w:cstheme="minorHAnsi"/>
+        </w:rPr>
+        <w:t xml:space="preserve">Định hướng phát triển, </w:t>
+      </w:r>
+      <w:r>
+        <w:rPr>
+          <w:rFonts w:asciiTheme="minorHAnsi" w:hAnsiTheme="minorHAnsi" w:cstheme="minorHAnsi"/>
+        </w:rPr>
+        <w:t xml:space="preserve">ứng dụng </w:t>
+      </w:r>
+      <w:r>
+        <w:rPr>
+          <w:rFonts w:asciiTheme="minorHAnsi" w:hAnsiTheme="minorHAnsi" w:cstheme="minorHAnsi"/>
+        </w:rPr>
+        <w:t xml:space="preserve">khá hoàn chỉnh có thể triển khai kiểm thử thực tế để biết nhận phản hồi từ người dùng, </w:t>
+      </w:r>
+      <w:r>
+        <w:rPr>
+          <w:rFonts w:asciiTheme="minorHAnsi" w:hAnsiTheme="minorHAnsi" w:cstheme="minorHAnsi"/>
+        </w:rPr>
+        <w:t>khắc phục các lỗi nghiêm trọng tiềm ẩn và bổ sung thêm các chức năng cần thiết giúp sử dụng ứng dụng dễ dàng, thuận tiện nhất có thể.</w:t>
+      </w:r>
+    </w:p>
+    <w:p>
+      <w:pPr>
+        <w:jc w:val="both"/>
+        <w:rPr>
+          <w:rFonts w:asciiTheme="minorHAnsi" w:hAnsiTheme="minorHAnsi" w:cstheme="minorHAnsi"/>
+        </w:rPr>
+      </w:pPr>
+    </w:p>
+    <w:p>
+      <w:pPr>
+        <w:jc w:val="both"/>
+        <w:rPr>
+          <w:rFonts w:asciiTheme="minorHAnsi" w:hAnsiTheme="minorHAnsi" w:cstheme="minorHAnsi"/>
+        </w:rPr>
+      </w:pPr>
+    </w:p>
+    <w:p>
+      <w:pPr>
+        <w:jc w:val="both"/>
+        <w:rPr>
+          <w:rFonts w:asciiTheme="minorHAnsi" w:hAnsiTheme="minorHAnsi" w:cstheme="minorHAnsi"/>
+        </w:rPr>
+      </w:pPr>
+    </w:p>
+    <w:p>
+      <w:pPr>
+        <w:jc w:val="both"/>
+        <w:rPr>
+          <w:rFonts w:asciiTheme="minorHAnsi" w:hAnsiTheme="minorHAnsi" w:cstheme="minorHAnsi"/>
+        </w:rPr>
+      </w:pPr>
+    </w:p>
+    <w:p>
+      <w:pPr>
+        <w:jc w:val="both"/>
+        <w:rPr>
+          <w:rFonts w:asciiTheme="minorHAnsi" w:hAnsiTheme="minorHAnsi" w:cstheme="minorHAnsi"/>
+        </w:rPr>
+      </w:pPr>
+    </w:p>
+    <w:p>
+      <w:pPr>
+        <w:jc w:val="both"/>
+        <w:rPr>
+          <w:rFonts w:asciiTheme="minorHAnsi" w:hAnsiTheme="minorHAnsi" w:cstheme="minorHAnsi"/>
+        </w:rPr>
+      </w:pPr>
+    </w:p>
+    <w:p>
+      <w:pPr>
+        <w:jc w:val="both"/>
+        <w:rPr>
+          <w:rFonts w:asciiTheme="minorHAnsi" w:hAnsiTheme="minorHAnsi" w:cstheme="minorHAnsi"/>
+        </w:rPr>
+      </w:pPr>
+    </w:p>
+    <w:p>
+      <w:pPr>
+        <w:jc w:val="both"/>
+        <w:rPr>
+          <w:rFonts w:asciiTheme="minorHAnsi" w:hAnsiTheme="minorHAnsi" w:cstheme="minorHAnsi"/>
+        </w:rPr>
+      </w:pPr>
+    </w:p>
+    <w:p>
+      <w:pPr>
+        <w:jc w:val="both"/>
+        <w:rPr>
+          <w:rFonts w:asciiTheme="minorHAnsi" w:hAnsiTheme="minorHAnsi" w:cstheme="minorHAnsi"/>
+        </w:rPr>
+      </w:pPr>
+    </w:p>
+    <w:p>
+      <w:pPr>
+        <w:jc w:val="both"/>
+        <w:rPr>
+          <w:rFonts w:asciiTheme="minorHAnsi" w:hAnsiTheme="minorHAnsi" w:cstheme="minorHAnsi"/>
+        </w:rPr>
+      </w:pPr>
+    </w:p>
+    <w:p>
+      <w:pPr>
+        <w:jc w:val="both"/>
+        <w:rPr>
+          <w:rFonts w:asciiTheme="minorHAnsi" w:hAnsiTheme="minorHAnsi" w:cstheme="minorHAnsi"/>
+        </w:rPr>
+      </w:pPr>
+    </w:p>
+    <w:p>
+      <w:pPr>
+        <w:jc w:val="both"/>
+        <w:rPr>
+          <w:rFonts w:asciiTheme="minorHAnsi" w:hAnsiTheme="minorHAnsi" w:cstheme="minorHAnsi"/>
+        </w:rPr>
+      </w:pPr>
+    </w:p>
+    <w:p>
+      <w:pPr>
+        <w:pStyle w:val="Heading1"/>
+      </w:pPr>
+      <w:bookmarkStart w:id="27" w:name="_Toc62313026"/>
+      <w:bookmarkStart w:id="28" w:name="_Toc62458517"/>
+      <w:r>
+        <w:lastRenderedPageBreak/>
+        <w:t>Tài li</w:t>
+      </w:r>
+      <w:bookmarkStart w:id="29" w:name="_GoBack"/>
+      <w:bookmarkEnd w:id="29"/>
+      <w:r>
+        <w:t>ệu tham khảo</w:t>
+      </w:r>
       <w:bookmarkEnd w:id="27"/>
-    </w:p>
-    <w:p>
-      <w:pPr>
-        <w:jc w:val="both"/>
-        <w:rPr>
-          <w:rFonts w:asciiTheme="minorHAnsi" w:hAnsiTheme="minorHAnsi" w:cstheme="minorHAnsi"/>
-        </w:rPr>
-      </w:pPr>
-      <w:r>
-        <w:rPr>
-          <w:rFonts w:asciiTheme="minorHAnsi" w:hAnsiTheme="minorHAnsi" w:cstheme="minorHAnsi"/>
-        </w:rPr>
-        <w:t>Struts 2 là một framework mã nguồn mở dùng cho việc tạo các ứng dụng web bằng Java vô cùng hiệu quả. Nó giúp cho lập trình viên rút ngắn thời gian</w:t>
-      </w:r>
-      <w:r>
-        <w:rPr>
-          <w:rFonts w:asciiTheme="minorHAnsi" w:hAnsiTheme="minorHAnsi" w:cstheme="minorHAnsi"/>
-        </w:rPr>
-        <w:t xml:space="preserve"> làm việc, cũng như quản lý code 1 cách tốt hơn </w:t>
-      </w:r>
-      <w:r>
-        <w:rPr>
-          <w:rFonts w:asciiTheme="minorHAnsi" w:hAnsiTheme="minorHAnsi" w:cstheme="minorHAnsi"/>
-        </w:rPr>
-        <w:t>làm</w:t>
-      </w:r>
-      <w:r>
-        <w:rPr>
-          <w:rFonts w:asciiTheme="minorHAnsi" w:hAnsiTheme="minorHAnsi" w:cstheme="minorHAnsi"/>
-        </w:rPr>
-        <w:t xml:space="preserve"> tăng hiệu xuất làm việc, chất lượng sản phẩm.</w:t>
-      </w:r>
-    </w:p>
-    <w:p>
-      <w:pPr>
-        <w:jc w:val="both"/>
-        <w:rPr>
-          <w:rFonts w:asciiTheme="minorHAnsi" w:hAnsiTheme="minorHAnsi" w:cstheme="minorHAnsi"/>
-        </w:rPr>
-      </w:pPr>
-      <w:r>
-        <w:rPr>
-          <w:rFonts w:asciiTheme="minorHAnsi" w:hAnsiTheme="minorHAnsi" w:cstheme="minorHAnsi"/>
-        </w:rPr>
-        <w:t xml:space="preserve">Định hướng phát triển, </w:t>
-      </w:r>
-      <w:r>
-        <w:rPr>
-          <w:rFonts w:asciiTheme="minorHAnsi" w:hAnsiTheme="minorHAnsi" w:cstheme="minorHAnsi"/>
-        </w:rPr>
-        <w:t xml:space="preserve">ứng dụng </w:t>
-      </w:r>
-      <w:r>
-        <w:rPr>
-          <w:rFonts w:asciiTheme="minorHAnsi" w:hAnsiTheme="minorHAnsi" w:cstheme="minorHAnsi"/>
-        </w:rPr>
-        <w:t xml:space="preserve">khá hoàn chỉnh có thể triển khai kiểm thử thực tế để biết nhận phản hồi từ người dùng, </w:t>
-      </w:r>
-      <w:r>
-        <w:rPr>
-          <w:rFonts w:asciiTheme="minorHAnsi" w:hAnsiTheme="minorHAnsi" w:cstheme="minorHAnsi"/>
-        </w:rPr>
-        <w:t>khắc phục các lỗi nghiêm trọng tiềm ẩn và bổ sung thêm các chức năng cần thiết giúp sử dụng ứng dụng dễ dàng, thuận tiện nhất có thể.</w:t>
-      </w:r>
-    </w:p>
-    <w:p>
-      <w:pPr>
-        <w:jc w:val="both"/>
-        <w:rPr>
-          <w:rFonts w:asciiTheme="minorHAnsi" w:hAnsiTheme="minorHAnsi" w:cstheme="minorHAnsi"/>
-        </w:rPr>
-      </w:pPr>
-    </w:p>
-    <w:p>
-      <w:pPr>
-        <w:jc w:val="both"/>
-        <w:rPr>
-          <w:rFonts w:asciiTheme="minorHAnsi" w:hAnsiTheme="minorHAnsi" w:cstheme="minorHAnsi"/>
-        </w:rPr>
-      </w:pPr>
-    </w:p>
-    <w:p>
-      <w:pPr>
-        <w:jc w:val="both"/>
-        <w:rPr>
-          <w:rFonts w:asciiTheme="minorHAnsi" w:hAnsiTheme="minorHAnsi" w:cstheme="minorHAnsi"/>
-        </w:rPr>
-      </w:pPr>
-    </w:p>
-    <w:p>
-      <w:pPr>
-        <w:jc w:val="both"/>
-        <w:rPr>
-          <w:rFonts w:asciiTheme="minorHAnsi" w:hAnsiTheme="minorHAnsi" w:cstheme="minorHAnsi"/>
-        </w:rPr>
-      </w:pPr>
-    </w:p>
-    <w:p>
-      <w:pPr>
-        <w:jc w:val="both"/>
-        <w:rPr>
-          <w:rFonts w:asciiTheme="minorHAnsi" w:hAnsiTheme="minorHAnsi" w:cstheme="minorHAnsi"/>
-        </w:rPr>
-      </w:pPr>
-    </w:p>
-    <w:p>
-      <w:pPr>
-        <w:jc w:val="both"/>
-        <w:rPr>
-          <w:rFonts w:asciiTheme="minorHAnsi" w:hAnsiTheme="minorHAnsi" w:cstheme="minorHAnsi"/>
-        </w:rPr>
-      </w:pPr>
-    </w:p>
-    <w:p>
-      <w:pPr>
-        <w:jc w:val="both"/>
-        <w:rPr>
-          <w:rFonts w:asciiTheme="minorHAnsi" w:hAnsiTheme="minorHAnsi" w:cstheme="minorHAnsi"/>
-        </w:rPr>
-      </w:pPr>
-    </w:p>
-    <w:p>
-      <w:pPr>
-        <w:jc w:val="both"/>
-        <w:rPr>
-          <w:rFonts w:asciiTheme="minorHAnsi" w:hAnsiTheme="minorHAnsi" w:cstheme="minorHAnsi"/>
-        </w:rPr>
-      </w:pPr>
-    </w:p>
-    <w:p>
-      <w:pPr>
-        <w:jc w:val="both"/>
-        <w:rPr>
-          <w:rFonts w:asciiTheme="minorHAnsi" w:hAnsiTheme="minorHAnsi" w:cstheme="minorHAnsi"/>
-        </w:rPr>
-      </w:pPr>
-    </w:p>
-    <w:p>
-      <w:pPr>
-        <w:jc w:val="both"/>
-        <w:rPr>
-          <w:rFonts w:asciiTheme="minorHAnsi" w:hAnsiTheme="minorHAnsi" w:cstheme="minorHAnsi"/>
-        </w:rPr>
-      </w:pPr>
-    </w:p>
-    <w:p>
-      <w:pPr>
-        <w:jc w:val="both"/>
-        <w:rPr>
-          <w:rFonts w:asciiTheme="minorHAnsi" w:hAnsiTheme="minorHAnsi" w:cstheme="minorHAnsi"/>
-        </w:rPr>
-      </w:pPr>
-    </w:p>
-    <w:p>
-      <w:pPr>
-        <w:jc w:val="both"/>
-        <w:rPr>
-          <w:rFonts w:asciiTheme="minorHAnsi" w:hAnsiTheme="minorHAnsi" w:cstheme="minorHAnsi"/>
-        </w:rPr>
-      </w:pPr>
-    </w:p>
-    <w:p>
-      <w:pPr>
-        <w:pStyle w:val="Heading1"/>
-      </w:pPr>
-      <w:bookmarkStart w:id="28" w:name="_Toc62313026"/>
-      <w:bookmarkStart w:id="29" w:name="_Toc62458517"/>
-      <w:r>
-        <w:lastRenderedPageBreak/>
-        <w:t>Tài liệu tham khảo</w:t>
-      </w:r>
       <w:bookmarkEnd w:id="28"/>
-      <w:bookmarkEnd w:id="29"/>
     </w:p>
     <w:p>
       <w:pPr>
@@ -13831,7 +14070,7 @@
 </file>
 
 <file path=customXml/itemProps1.xml><?xml version="1.0" encoding="utf-8"?>
-<ds:datastoreItem xmlns:ds="http://schemas.openxmlformats.org/officeDocument/2006/customXml" ds:itemID="{0EAED0BF-C6E8-409A-AD15-324643830EAF}">
+<ds:datastoreItem xmlns:ds="http://schemas.openxmlformats.org/officeDocument/2006/customXml" ds:itemID="{7E53C1EA-7FAF-49FD-907F-B1889414A8D3}">
   <ds:schemaRefs>
     <ds:schemaRef ds:uri="http://schemas.openxmlformats.org/officeDocument/2006/bibliography"/>
   </ds:schemaRefs>

</xml_diff>